<commit_message>
Atualização asrquivo de ajuda;
</commit_message>
<xml_diff>
--- a/documentation/descritivo-de-uso-libs-paginator-searcher.docx
+++ b/documentation/descritivo-de-uso-libs-paginator-searcher.docx
@@ -194,27 +194,333 @@
         <w:rPr>
           <w:rFonts w:cstheme="minorHAnsi"/>
         </w:rPr>
-        <w:t xml:space="preserve">. Contém paginador, ordenador, conversor de chaves SNAKE_CASE =&gt; </w:t>
+        <w:t>. Contém</w:t>
+      </w:r>
+      <w:r>
+        <w:rPr>
+          <w:rFonts w:cstheme="minorHAnsi"/>
+        </w:rPr>
+        <w:t>:</w:t>
+      </w:r>
+    </w:p>
+    <w:p>
+      <w:pPr>
+        <w:pStyle w:val="PargrafodaLista"/>
+        <w:numPr>
+          <w:ilvl w:val="0"/>
+          <w:numId w:val="5"/>
+        </w:numPr>
+        <w:jc w:val="both"/>
+        <w:rPr>
+          <w:rFonts w:cstheme="minorHAnsi"/>
+        </w:rPr>
+      </w:pPr>
+      <w:r>
+        <w:rPr>
+          <w:rFonts w:cstheme="minorHAnsi"/>
+        </w:rPr>
+        <w:t>P</w:t>
+      </w:r>
+      <w:r>
+        <w:rPr>
+          <w:rFonts w:cstheme="minorHAnsi"/>
+        </w:rPr>
+        <w:t>aginador</w:t>
+      </w:r>
+    </w:p>
+    <w:p>
+      <w:pPr>
+        <w:pStyle w:val="PargrafodaLista"/>
+        <w:numPr>
+          <w:ilvl w:val="0"/>
+          <w:numId w:val="5"/>
+        </w:numPr>
+        <w:jc w:val="both"/>
+        <w:rPr>
+          <w:rFonts w:cstheme="minorHAnsi"/>
+        </w:rPr>
+      </w:pPr>
+      <w:r>
+        <w:rPr>
+          <w:rFonts w:cstheme="minorHAnsi"/>
+        </w:rPr>
+        <w:t>O</w:t>
+      </w:r>
+      <w:r>
+        <w:rPr>
+          <w:rFonts w:cstheme="minorHAnsi"/>
+        </w:rPr>
+        <w:t>rdenador</w:t>
+      </w:r>
+    </w:p>
+    <w:p>
+      <w:pPr>
+        <w:pStyle w:val="PargrafodaLista"/>
+        <w:numPr>
+          <w:ilvl w:val="0"/>
+          <w:numId w:val="5"/>
+        </w:numPr>
+        <w:jc w:val="both"/>
+        <w:rPr>
+          <w:rFonts w:cstheme="minorHAnsi"/>
+        </w:rPr>
+      </w:pPr>
+      <w:r>
+        <w:rPr>
+          <w:rFonts w:cstheme="minorHAnsi"/>
+        </w:rPr>
+        <w:t>C</w:t>
+      </w:r>
+      <w:r>
+        <w:rPr>
+          <w:rFonts w:cstheme="minorHAnsi"/>
+        </w:rPr>
+        <w:t xml:space="preserve">onversor de </w:t>
+      </w:r>
+      <w:r>
+        <w:rPr>
+          <w:rFonts w:cstheme="minorHAnsi"/>
+        </w:rPr>
+        <w:t xml:space="preserve">dados </w:t>
+      </w:r>
+      <w:r>
+        <w:rPr>
+          <w:rFonts w:cstheme="minorHAnsi"/>
+        </w:rPr>
+        <w:t>JSON</w:t>
+      </w:r>
+      <w:r>
+        <w:rPr>
+          <w:rFonts w:cstheme="minorHAnsi"/>
+        </w:rPr>
+        <w:t xml:space="preserve"> (ação exclusiva de </w:t>
       </w:r>
       <w:proofErr w:type="spellStart"/>
       <w:r>
         <w:rPr>
           <w:rFonts w:cstheme="minorHAnsi"/>
         </w:rPr>
+        <w:t>back-end</w:t>
+      </w:r>
+      <w:proofErr w:type="spellEnd"/>
+      <w:r>
+        <w:rPr>
+          <w:rFonts w:cstheme="minorHAnsi"/>
+        </w:rPr>
+        <w:t xml:space="preserve"> – transparente </w:t>
+      </w:r>
+      <w:r>
+        <w:rPr>
+          <w:rFonts w:cstheme="minorHAnsi"/>
+        </w:rPr>
+        <w:t>para o</w:t>
+      </w:r>
+      <w:r>
+        <w:rPr>
+          <w:rFonts w:cstheme="minorHAnsi"/>
+        </w:rPr>
+        <w:t xml:space="preserve"> front-</w:t>
+      </w:r>
+      <w:proofErr w:type="spellStart"/>
+      <w:r>
+        <w:rPr>
+          <w:rFonts w:cstheme="minorHAnsi"/>
+        </w:rPr>
+        <w:t>end</w:t>
+      </w:r>
+      <w:proofErr w:type="spellEnd"/>
+      <w:r>
+        <w:rPr>
+          <w:rFonts w:cstheme="minorHAnsi"/>
+        </w:rPr>
+        <w:t>)</w:t>
+      </w:r>
+      <w:r>
+        <w:rPr>
+          <w:rFonts w:cstheme="minorHAnsi"/>
+        </w:rPr>
+        <w:t>:</w:t>
+      </w:r>
+    </w:p>
+    <w:p>
+      <w:pPr>
+        <w:pStyle w:val="PargrafodaLista"/>
+        <w:numPr>
+          <w:ilvl w:val="1"/>
+          <w:numId w:val="5"/>
+        </w:numPr>
+        <w:jc w:val="both"/>
+        <w:rPr>
+          <w:rFonts w:cstheme="minorHAnsi"/>
+        </w:rPr>
+      </w:pPr>
+      <w:r>
+        <w:rPr>
+          <w:rFonts w:cstheme="minorHAnsi"/>
+        </w:rPr>
+        <w:t>Nomes nos objetos de</w:t>
+      </w:r>
+      <w:r>
+        <w:rPr>
+          <w:rFonts w:cstheme="minorHAnsi"/>
+        </w:rPr>
+        <w:t xml:space="preserve"> SNAKE_CASE =&gt; </w:t>
+      </w:r>
+      <w:proofErr w:type="spellStart"/>
+      <w:r>
+        <w:rPr>
+          <w:rFonts w:cstheme="minorHAnsi"/>
+        </w:rPr>
         <w:t>camelCase</w:t>
       </w:r>
       <w:proofErr w:type="spellEnd"/>
-      <w:r>
-        <w:rPr>
-          <w:rFonts w:cstheme="minorHAnsi"/>
-        </w:rPr>
-        <w:t xml:space="preserve"> (ação exclusiva de </w:t>
+    </w:p>
+    <w:p>
+      <w:pPr>
+        <w:pStyle w:val="PargrafodaLista"/>
+        <w:numPr>
+          <w:ilvl w:val="1"/>
+          <w:numId w:val="5"/>
+        </w:numPr>
+        <w:jc w:val="both"/>
+        <w:rPr>
+          <w:rFonts w:cstheme="minorHAnsi"/>
+        </w:rPr>
+      </w:pPr>
+      <w:r>
+        <w:rPr>
+          <w:rFonts w:cstheme="minorHAnsi"/>
+        </w:rPr>
+        <w:t>N</w:t>
+      </w:r>
+      <w:r>
+        <w:rPr>
+          <w:rFonts w:cstheme="minorHAnsi"/>
+        </w:rPr>
+        <w:t>omes tabulados</w:t>
+      </w:r>
+      <w:r>
+        <w:rPr>
+          <w:rFonts w:cstheme="minorHAnsi"/>
+        </w:rPr>
+        <w:t xml:space="preserve"> nos objetos</w:t>
+      </w:r>
+      <w:r>
+        <w:rPr>
+          <w:rFonts w:cstheme="minorHAnsi"/>
+        </w:rPr>
+        <w:t xml:space="preserve"> =&gt; nomes aninhados no</w:t>
+      </w:r>
+      <w:r>
+        <w:rPr>
+          <w:rFonts w:cstheme="minorHAnsi"/>
+        </w:rPr>
+        <w:t>s</w:t>
+      </w:r>
+      <w:r>
+        <w:rPr>
+          <w:rFonts w:cstheme="minorHAnsi"/>
+        </w:rPr>
+        <w:t xml:space="preserve"> objeto</w:t>
+      </w:r>
+      <w:r>
+        <w:rPr>
+          <w:rFonts w:cstheme="minorHAnsi"/>
+        </w:rPr>
+        <w:t>s</w:t>
+      </w:r>
+      <w:r>
+        <w:rPr>
+          <w:rFonts w:cstheme="minorHAnsi"/>
+        </w:rPr>
+        <w:t xml:space="preserve">. </w:t>
       </w:r>
       <w:proofErr w:type="spellStart"/>
       <w:r>
         <w:rPr>
           <w:rFonts w:cstheme="minorHAnsi"/>
         </w:rPr>
+        <w:t>Ex</w:t>
+      </w:r>
+      <w:proofErr w:type="spellEnd"/>
+      <w:r>
+        <w:rPr>
+          <w:rFonts w:cstheme="minorHAnsi"/>
+        </w:rPr>
+        <w:t xml:space="preserve">: </w:t>
+      </w:r>
+      <w:proofErr w:type="gramStart"/>
+      <w:r>
+        <w:rPr>
+          <w:rFonts w:cstheme="minorHAnsi"/>
+        </w:rPr>
+        <w:t>{ ‘</w:t>
+      </w:r>
+      <w:proofErr w:type="spellStart"/>
+      <w:proofErr w:type="gramEnd"/>
+      <w:r>
+        <w:rPr>
+          <w:rFonts w:cstheme="minorHAnsi"/>
+        </w:rPr>
+        <w:t>a.b.c</w:t>
+      </w:r>
+      <w:proofErr w:type="spellEnd"/>
+      <w:r>
+        <w:rPr>
+          <w:rFonts w:cstheme="minorHAnsi"/>
+        </w:rPr>
+        <w:t>’: 1 } para { a: { b: { c: 1 } } }</w:t>
+      </w:r>
+    </w:p>
+    <w:p>
+      <w:pPr>
+        <w:pStyle w:val="PargrafodaLista"/>
+        <w:numPr>
+          <w:ilvl w:val="0"/>
+          <w:numId w:val="5"/>
+        </w:numPr>
+        <w:jc w:val="both"/>
+        <w:rPr>
+          <w:rFonts w:cstheme="minorHAnsi"/>
+        </w:rPr>
+      </w:pPr>
+      <w:r>
+        <w:rPr>
+          <w:rFonts w:cstheme="minorHAnsi"/>
+        </w:rPr>
+        <w:t>F</w:t>
+      </w:r>
+      <w:r>
+        <w:rPr>
+          <w:rFonts w:cstheme="minorHAnsi"/>
+        </w:rPr>
+        <w:t xml:space="preserve">ormatador de </w:t>
+      </w:r>
+      <w:proofErr w:type="spellStart"/>
+      <w:r>
+        <w:rPr>
+          <w:rFonts w:cstheme="minorHAnsi"/>
+        </w:rPr>
+        <w:t>recordsets</w:t>
+      </w:r>
+      <w:proofErr w:type="spellEnd"/>
+      <w:r>
+        <w:rPr>
+          <w:rFonts w:cstheme="minorHAnsi"/>
+        </w:rPr>
+        <w:t xml:space="preserve"> de </w:t>
+      </w:r>
+      <w:r>
+        <w:rPr>
+          <w:rFonts w:cstheme="minorHAnsi"/>
+        </w:rPr>
+        <w:t xml:space="preserve">saída para o cliente (ação exclusiva de </w:t>
+      </w:r>
+      <w:proofErr w:type="spellStart"/>
+      <w:r>
+        <w:rPr>
+          <w:rFonts w:cstheme="minorHAnsi"/>
+        </w:rPr>
         <w:t>back-end</w:t>
       </w:r>
       <w:proofErr w:type="spellEnd"/>
@@ -222,14 +528,26 @@
         <w:rPr>
           <w:rFonts w:cstheme="minorHAnsi"/>
         </w:rPr>
-        <w:t xml:space="preserve">) e um formatador de saída para o cliente (ação exclusiva de </w:t>
+        <w:t xml:space="preserve"> – transparente </w:t>
+      </w:r>
+      <w:r>
+        <w:rPr>
+          <w:rFonts w:cstheme="minorHAnsi"/>
+        </w:rPr>
+        <w:t>para o</w:t>
+      </w:r>
+      <w:r>
+        <w:rPr>
+          <w:rFonts w:cstheme="minorHAnsi"/>
+        </w:rPr>
+        <w:t xml:space="preserve"> front-</w:t>
       </w:r>
       <w:proofErr w:type="spellStart"/>
       <w:r>
         <w:rPr>
           <w:rFonts w:cstheme="minorHAnsi"/>
         </w:rPr>
-        <w:t>back-end</w:t>
+        <w:t>end</w:t>
       </w:r>
       <w:proofErr w:type="spellEnd"/>
       <w:r>
@@ -948,7 +1266,23 @@
           <w:sz w:val="18"/>
           <w:szCs w:val="18"/>
         </w:rPr>
-        <w:t xml:space="preserve">. Se a classificação não for informada, valor default é </w:t>
+        <w:t>. Se a classificação não for informada,</w:t>
+      </w:r>
+      <w:r>
+        <w:rPr>
+          <w:rFonts w:cstheme="minorHAnsi"/>
+          <w:sz w:val="18"/>
+          <w:szCs w:val="18"/>
+        </w:rPr>
+        <w:t xml:space="preserve"> o</w:t>
+      </w:r>
+      <w:r>
+        <w:rPr>
+          <w:rFonts w:cstheme="minorHAnsi"/>
+          <w:sz w:val="18"/>
+          <w:szCs w:val="18"/>
+        </w:rPr>
+        <w:t xml:space="preserve"> valor default é </w:t>
       </w:r>
       <w:r>
         <w:rPr>
@@ -974,6 +1308,67 @@
           <w:szCs w:val="18"/>
         </w:rPr>
         <w:t xml:space="preserve"> </w:t>
+      </w:r>
+      <w:r>
+        <w:rPr>
+          <w:rFonts w:cstheme="minorHAnsi"/>
+          <w:sz w:val="18"/>
+          <w:szCs w:val="18"/>
+        </w:rPr>
+        <w:t xml:space="preserve">Pode trabalhar com campos aninhados para ordenação, por </w:t>
+      </w:r>
+      <w:proofErr w:type="spellStart"/>
+      <w:r>
+        <w:rPr>
+          <w:rFonts w:cstheme="minorHAnsi"/>
+          <w:sz w:val="18"/>
+          <w:szCs w:val="18"/>
+        </w:rPr>
+        <w:t>ex</w:t>
+      </w:r>
+      <w:proofErr w:type="spellEnd"/>
+      <w:r>
+        <w:rPr>
+          <w:rFonts w:cstheme="minorHAnsi"/>
+          <w:sz w:val="18"/>
+          <w:szCs w:val="18"/>
+        </w:rPr>
+        <w:t>:</w:t>
+      </w:r>
+      <w:r>
+        <w:rPr>
+          <w:rFonts w:cstheme="minorHAnsi"/>
+          <w:sz w:val="18"/>
+          <w:szCs w:val="18"/>
+        </w:rPr>
+        <w:t xml:space="preserve"> </w:t>
+      </w:r>
+      <w:proofErr w:type="gramStart"/>
+      <w:r>
+        <w:rPr>
+          <w:rFonts w:cstheme="minorHAnsi"/>
+          <w:i/>
+          <w:sz w:val="18"/>
+          <w:szCs w:val="18"/>
+        </w:rPr>
+        <w:t>campo1.campo2:DESC</w:t>
+      </w:r>
+      <w:proofErr w:type="gramEnd"/>
+      <w:r>
+        <w:rPr>
+          <w:rFonts w:cstheme="minorHAnsi"/>
+          <w:sz w:val="18"/>
+          <w:szCs w:val="18"/>
+        </w:rPr>
+        <w:t xml:space="preserve"> seguindo a estrutura hierárquica do objeto</w:t>
+      </w:r>
+      <w:r>
+        <w:rPr>
+          <w:rFonts w:cstheme="minorHAnsi"/>
+          <w:sz w:val="18"/>
+          <w:szCs w:val="18"/>
+        </w:rPr>
+        <w:t xml:space="preserve">. </w:t>
       </w:r>
       <w:r>
         <w:rPr>
@@ -1190,7 +1585,23 @@
           <w:sz w:val="18"/>
           <w:szCs w:val="18"/>
         </w:rPr>
-        <w:t>=tipo:DESC,nome:ASC&amp;</w:t>
+        <w:t>=tipo</w:t>
+      </w:r>
+      <w:r>
+        <w:rPr>
+          <w:rFonts w:cstheme="minorHAnsi"/>
+          <w:sz w:val="18"/>
+          <w:szCs w:val="18"/>
+        </w:rPr>
+        <w:t>.id</w:t>
+      </w:r>
+      <w:r>
+        <w:rPr>
+          <w:rFonts w:cstheme="minorHAnsi"/>
+          <w:sz w:val="18"/>
+          <w:szCs w:val="18"/>
+        </w:rPr>
+        <w:t>:DESC,nome:ASC&amp;</w:t>
       </w:r>
       <w:r>
         <w:rPr>
@@ -1239,7 +1650,23 @@
           <w:sz w:val="18"/>
           <w:szCs w:val="18"/>
         </w:rPr>
-        <w:t>=tipo:DESC,nome:ASC&amp;</w:t>
+        <w:t>=tipo</w:t>
+      </w:r>
+      <w:r>
+        <w:rPr>
+          <w:rFonts w:cstheme="minorHAnsi"/>
+          <w:sz w:val="18"/>
+          <w:szCs w:val="18"/>
+        </w:rPr>
+        <w:t>.id</w:t>
+      </w:r>
+      <w:r>
+        <w:rPr>
+          <w:rFonts w:cstheme="minorHAnsi"/>
+          <w:sz w:val="18"/>
+          <w:szCs w:val="18"/>
+        </w:rPr>
+        <w:t>:DESC,nome:ASC&amp;</w:t>
       </w:r>
       <w:r>
         <w:rPr>
@@ -1711,28 +2138,28 @@
         </w:rPr>
         <w:t xml:space="preserve"> para cada rota</w:t>
       </w:r>
-      <w:r>
-        <w:rPr>
-          <w:rFonts w:cstheme="minorHAnsi"/>
-          <w:b/>
-        </w:rPr>
-        <w:br w:type="page"/>
-      </w:r>
-    </w:p>
-    <w:p>
-      <w:pPr>
-        <w:jc w:val="both"/>
-        <w:rPr>
-          <w:rFonts w:cstheme="minorHAnsi"/>
-          <w:b/>
-        </w:rPr>
-      </w:pPr>
-      <w:r>
-        <w:rPr>
-          <w:rFonts w:cstheme="minorHAnsi"/>
-          <w:b/>
-        </w:rPr>
-        <w:lastRenderedPageBreak/>
+    </w:p>
+    <w:p>
+      <w:pPr>
+        <w:jc w:val="both"/>
+        <w:rPr>
+          <w:rFonts w:cstheme="minorHAnsi"/>
+        </w:rPr>
+      </w:pPr>
+    </w:p>
+    <w:p>
+      <w:pPr>
+        <w:jc w:val="both"/>
+        <w:rPr>
+          <w:rFonts w:cstheme="minorHAnsi"/>
+          <w:b/>
+        </w:rPr>
+      </w:pPr>
+      <w:r>
+        <w:rPr>
+          <w:rFonts w:cstheme="minorHAnsi"/>
+          <w:b/>
+        </w:rPr>
         <w:t>____________________________________________________________________</w:t>
       </w:r>
       <w:r>
@@ -1809,13 +2236,56 @@
         <w:rPr>
           <w:rFonts w:cstheme="minorHAnsi"/>
         </w:rPr>
-        <w:t xml:space="preserve">. Contém um motor de consulta genérico </w:t>
-      </w:r>
-      <w:r>
-        <w:rPr>
-          <w:rFonts w:cstheme="minorHAnsi"/>
-        </w:rPr>
-        <w:t>que realiza a pesquisa baseado nas informações advindas do cliente. Só funciona com MS SQL Server</w:t>
+        <w:t>. Contém</w:t>
+      </w:r>
+      <w:r>
+        <w:rPr>
+          <w:rFonts w:cstheme="minorHAnsi"/>
+        </w:rPr>
+        <w:t>:</w:t>
+      </w:r>
+    </w:p>
+    <w:p>
+      <w:pPr>
+        <w:pStyle w:val="PargrafodaLista"/>
+        <w:numPr>
+          <w:ilvl w:val="0"/>
+          <w:numId w:val="6"/>
+        </w:numPr>
+        <w:jc w:val="both"/>
+        <w:rPr>
+          <w:rFonts w:cstheme="minorHAnsi"/>
+        </w:rPr>
+      </w:pPr>
+      <w:r>
+        <w:rPr>
+          <w:rFonts w:cstheme="minorHAnsi"/>
+        </w:rPr>
+        <w:t>M</w:t>
+      </w:r>
+      <w:r>
+        <w:rPr>
+          <w:rFonts w:cstheme="minorHAnsi"/>
+        </w:rPr>
+        <w:t xml:space="preserve">otor de consulta genérico </w:t>
+      </w:r>
+      <w:r>
+        <w:rPr>
+          <w:rFonts w:cstheme="minorHAnsi"/>
+        </w:rPr>
+        <w:t>que realiza pesquisa</w:t>
+      </w:r>
+      <w:r>
+        <w:rPr>
+          <w:rFonts w:cstheme="minorHAnsi"/>
+        </w:rPr>
+        <w:t>s</w:t>
+      </w:r>
+      <w:r>
+        <w:rPr>
+          <w:rFonts w:cstheme="minorHAnsi"/>
+        </w:rPr>
+        <w:t xml:space="preserve"> baseado nas informações advindas do cliente. Só funciona com MS SQL Server</w:t>
       </w:r>
     </w:p>
     <w:p>
@@ -1905,44 +2375,370 @@
           <w:szCs w:val="18"/>
         </w:rPr>
       </w:pPr>
-      <w:r>
-        <w:rPr>
-          <w:rFonts w:cstheme="minorHAnsi"/>
-          <w:b/>
+      <w:proofErr w:type="gramStart"/>
+      <w:r>
+        <w:rPr>
+          <w:rFonts w:cstheme="minorHAnsi"/>
+          <w:b/>
+        </w:rPr>
+        <w:t>fullsearch</w:t>
+      </w:r>
+      <w:proofErr w:type="gramEnd"/>
+      <w:r>
+        <w:rPr>
+          <w:rFonts w:cstheme="minorHAnsi"/>
+          <w:b/>
+        </w:rPr>
+        <w:t>_fields</w:t>
+      </w:r>
+      <w:r>
+        <w:rPr>
+          <w:rFonts w:cstheme="minorHAnsi"/>
+          <w:sz w:val="18"/>
+          <w:szCs w:val="18"/>
+        </w:rPr>
+        <w:t xml:space="preserve">: </w:t>
+      </w:r>
+      <w:r>
+        <w:rPr>
+          <w:rFonts w:cstheme="minorHAnsi"/>
+          <w:sz w:val="18"/>
+          <w:szCs w:val="18"/>
+        </w:rPr>
+        <w:t>especifica um ou mais campos a serem pesquisados</w:t>
+      </w:r>
+      <w:r>
+        <w:rPr>
+          <w:rFonts w:cstheme="minorHAnsi"/>
+          <w:sz w:val="18"/>
+          <w:szCs w:val="18"/>
+        </w:rPr>
+        <w:t>, separados por vírgula</w:t>
+      </w:r>
+      <w:r>
+        <w:rPr>
+          <w:rFonts w:cstheme="minorHAnsi"/>
+          <w:sz w:val="18"/>
+          <w:szCs w:val="18"/>
+        </w:rPr>
+        <w:t xml:space="preserve">. Estes campos equivalem aos nomes de colunas do banco de dados pertencentes a </w:t>
+      </w:r>
+      <w:r>
+        <w:rPr>
+          <w:rFonts w:cstheme="minorHAnsi"/>
+          <w:sz w:val="18"/>
+          <w:szCs w:val="18"/>
+        </w:rPr>
+        <w:t>seleção</w:t>
+      </w:r>
+      <w:r>
+        <w:rPr>
+          <w:rFonts w:cstheme="minorHAnsi"/>
+          <w:sz w:val="18"/>
+          <w:szCs w:val="18"/>
+        </w:rPr>
+        <w:t xml:space="preserve"> utilizada</w:t>
+      </w:r>
+      <w:r>
+        <w:rPr>
+          <w:rFonts w:cstheme="minorHAnsi"/>
+          <w:sz w:val="18"/>
+          <w:szCs w:val="18"/>
+        </w:rPr>
+        <w:t xml:space="preserve">. </w:t>
+      </w:r>
+      <w:r>
+        <w:rPr>
+          <w:rFonts w:cstheme="minorHAnsi"/>
+          <w:sz w:val="18"/>
+          <w:szCs w:val="18"/>
+        </w:rPr>
+        <w:t>É</w:t>
+      </w:r>
+      <w:r>
+        <w:rPr>
+          <w:rFonts w:cstheme="minorHAnsi"/>
+          <w:sz w:val="18"/>
+          <w:szCs w:val="18"/>
+        </w:rPr>
+        <w:t xml:space="preserve"> possível </w:t>
+      </w:r>
+      <w:r>
+        <w:rPr>
+          <w:rFonts w:cstheme="minorHAnsi"/>
+          <w:sz w:val="18"/>
+          <w:szCs w:val="18"/>
+        </w:rPr>
+        <w:t xml:space="preserve">utilizar </w:t>
+      </w:r>
+      <w:proofErr w:type="spellStart"/>
+      <w:r>
+        <w:rPr>
+          <w:rFonts w:cstheme="minorHAnsi"/>
+          <w:i/>
+          <w:sz w:val="18"/>
+          <w:szCs w:val="18"/>
+        </w:rPr>
+        <w:t>camelCase</w:t>
+      </w:r>
+      <w:proofErr w:type="spellEnd"/>
+      <w:r>
+        <w:rPr>
+          <w:rFonts w:cstheme="minorHAnsi"/>
+          <w:sz w:val="18"/>
+          <w:szCs w:val="18"/>
+        </w:rPr>
+        <w:t xml:space="preserve"> exato (case </w:t>
+      </w:r>
+      <w:proofErr w:type="spellStart"/>
+      <w:r>
+        <w:rPr>
+          <w:rFonts w:cstheme="minorHAnsi"/>
+          <w:sz w:val="18"/>
+          <w:szCs w:val="18"/>
+        </w:rPr>
+        <w:t>sensitive</w:t>
+      </w:r>
+      <w:proofErr w:type="spellEnd"/>
+      <w:r>
+        <w:rPr>
+          <w:rFonts w:cstheme="minorHAnsi"/>
+          <w:sz w:val="18"/>
+          <w:szCs w:val="18"/>
+        </w:rPr>
+        <w:t>, padrão do objeto</w:t>
+      </w:r>
+      <w:r>
+        <w:rPr>
+          <w:rFonts w:cstheme="minorHAnsi"/>
+          <w:sz w:val="18"/>
+          <w:szCs w:val="18"/>
+        </w:rPr>
+        <w:t xml:space="preserve">) ou </w:t>
+      </w:r>
+      <w:r>
+        <w:rPr>
+          <w:rFonts w:cstheme="minorHAnsi"/>
+          <w:i/>
+          <w:sz w:val="18"/>
+          <w:szCs w:val="18"/>
+        </w:rPr>
+        <w:t>SNAKE_CASE</w:t>
+      </w:r>
+      <w:r>
+        <w:rPr>
+          <w:rFonts w:cstheme="minorHAnsi"/>
+          <w:sz w:val="18"/>
+          <w:szCs w:val="18"/>
+        </w:rPr>
+        <w:t xml:space="preserve"> exato (case </w:t>
+      </w:r>
+      <w:proofErr w:type="spellStart"/>
+      <w:r>
+        <w:rPr>
+          <w:rFonts w:cstheme="minorHAnsi"/>
+          <w:sz w:val="18"/>
+          <w:szCs w:val="18"/>
+        </w:rPr>
+        <w:t>sensitive</w:t>
+      </w:r>
+      <w:proofErr w:type="spellEnd"/>
+      <w:r>
+        <w:rPr>
+          <w:rFonts w:cstheme="minorHAnsi"/>
+          <w:sz w:val="18"/>
+          <w:szCs w:val="18"/>
+        </w:rPr>
+        <w:t xml:space="preserve">, </w:t>
+      </w:r>
+      <w:r>
+        <w:rPr>
+          <w:rFonts w:cstheme="minorHAnsi"/>
+          <w:sz w:val="18"/>
+          <w:szCs w:val="18"/>
+        </w:rPr>
+        <w:t>padrão d</w:t>
+      </w:r>
+      <w:r>
+        <w:rPr>
+          <w:rFonts w:cstheme="minorHAnsi"/>
+          <w:sz w:val="18"/>
+          <w:szCs w:val="18"/>
+        </w:rPr>
+        <w:t xml:space="preserve">o </w:t>
+      </w:r>
+      <w:r>
+        <w:rPr>
+          <w:rFonts w:cstheme="minorHAnsi"/>
+          <w:sz w:val="18"/>
+          <w:szCs w:val="18"/>
+        </w:rPr>
+        <w:t>DB</w:t>
+      </w:r>
+      <w:r>
+        <w:rPr>
+          <w:rFonts w:cstheme="minorHAnsi"/>
+          <w:sz w:val="18"/>
+          <w:szCs w:val="18"/>
+        </w:rPr>
+        <w:t xml:space="preserve">) para identificar os campos em </w:t>
+      </w:r>
+      <w:proofErr w:type="spellStart"/>
+      <w:r>
+        <w:rPr>
+          <w:rFonts w:cstheme="minorHAnsi"/>
+          <w:b/>
+          <w:sz w:val="18"/>
+          <w:szCs w:val="18"/>
         </w:rPr>
         <w:t>fullsearch_fields</w:t>
       </w:r>
-      <w:r>
-        <w:rPr>
-          <w:rFonts w:cstheme="minorHAnsi"/>
-          <w:sz w:val="18"/>
-          <w:szCs w:val="18"/>
-        </w:rPr>
-        <w:t xml:space="preserve">: </w:t>
-      </w:r>
-      <w:r>
-        <w:rPr>
-          <w:rFonts w:cstheme="minorHAnsi"/>
-          <w:sz w:val="18"/>
-          <w:szCs w:val="18"/>
-        </w:rPr>
-        <w:t xml:space="preserve">especifica um ou mais campos a serem </w:t>
-      </w:r>
-      <w:r>
-        <w:rPr>
-          <w:rFonts w:cstheme="minorHAnsi"/>
-          <w:sz w:val="18"/>
-          <w:szCs w:val="18"/>
-        </w:rPr>
-        <w:t>pesquisados</w:t>
-      </w:r>
-      <w:r>
-        <w:rPr>
-          <w:rFonts w:cstheme="minorHAnsi"/>
-          <w:sz w:val="18"/>
-          <w:szCs w:val="18"/>
-        </w:rPr>
-        <w:t>, separados por vírgula</w:t>
+      <w:proofErr w:type="spellEnd"/>
+      <w:r>
+        <w:rPr>
+          <w:rFonts w:cstheme="minorHAnsi"/>
+          <w:sz w:val="18"/>
+          <w:szCs w:val="18"/>
+        </w:rPr>
+        <w:t>.</w:t>
+      </w:r>
+      <w:r>
+        <w:rPr>
+          <w:rFonts w:cstheme="minorHAnsi"/>
+          <w:sz w:val="18"/>
+          <w:szCs w:val="18"/>
+        </w:rPr>
+        <w:t xml:space="preserve"> </w:t>
+      </w:r>
+      <w:r>
+        <w:rPr>
+          <w:rFonts w:cstheme="minorHAnsi"/>
+          <w:sz w:val="18"/>
+          <w:szCs w:val="18"/>
+        </w:rPr>
+        <w:t>N</w:t>
+      </w:r>
+      <w:r>
+        <w:rPr>
+          <w:rFonts w:cstheme="minorHAnsi"/>
+          <w:sz w:val="18"/>
+          <w:szCs w:val="18"/>
+        </w:rPr>
+        <w:t xml:space="preserve">ão é possível utilizar campos aninhados </w:t>
+      </w:r>
+      <w:r>
+        <w:rPr>
+          <w:rFonts w:cstheme="minorHAnsi"/>
+          <w:sz w:val="18"/>
+          <w:szCs w:val="18"/>
+        </w:rPr>
+        <w:t xml:space="preserve">por pontuação </w:t>
+      </w:r>
+      <w:r>
+        <w:rPr>
+          <w:rFonts w:cstheme="minorHAnsi"/>
+          <w:sz w:val="18"/>
+          <w:szCs w:val="18"/>
+        </w:rPr>
+        <w:t xml:space="preserve">para realizar a pesquisa </w:t>
+      </w:r>
+      <w:r>
+        <w:rPr>
+          <w:rFonts w:cstheme="minorHAnsi"/>
+          <w:sz w:val="18"/>
+          <w:szCs w:val="18"/>
+        </w:rPr>
+        <w:t>(</w:t>
+      </w:r>
+      <w:r>
+        <w:rPr>
+          <w:rFonts w:cstheme="minorHAnsi"/>
+          <w:sz w:val="18"/>
+          <w:szCs w:val="18"/>
+        </w:rPr>
+        <w:t xml:space="preserve">exemplo: </w:t>
+      </w:r>
+      <w:proofErr w:type="spellStart"/>
+      <w:r>
+        <w:rPr>
+          <w:rFonts w:cstheme="minorHAnsi"/>
+          <w:sz w:val="18"/>
+          <w:szCs w:val="18"/>
+        </w:rPr>
+        <w:t>usuário.nome,tipo.id</w:t>
+      </w:r>
+      <w:proofErr w:type="spellEnd"/>
+      <w:r>
+        <w:rPr>
+          <w:rFonts w:cstheme="minorHAnsi"/>
+          <w:sz w:val="18"/>
+          <w:szCs w:val="18"/>
+        </w:rPr>
+        <w:t>,</w:t>
+      </w:r>
+      <w:r>
+        <w:rPr>
+          <w:rFonts w:cstheme="minorHAnsi"/>
+          <w:sz w:val="18"/>
+          <w:szCs w:val="18"/>
+        </w:rPr>
+        <w:t xml:space="preserve"> </w:t>
+      </w:r>
+      <w:r>
+        <w:rPr>
+          <w:rFonts w:cstheme="minorHAnsi"/>
+          <w:sz w:val="18"/>
+          <w:szCs w:val="18"/>
+        </w:rPr>
+        <w:t>..</w:t>
+      </w:r>
+      <w:r>
+        <w:rPr>
+          <w:rFonts w:cstheme="minorHAnsi"/>
+          <w:sz w:val="18"/>
+          <w:szCs w:val="18"/>
+        </w:rPr>
+        <w:t>.) -</w:t>
+      </w:r>
+      <w:r>
+        <w:rPr>
+          <w:rFonts w:cstheme="minorHAnsi"/>
+          <w:sz w:val="18"/>
+          <w:szCs w:val="18"/>
+        </w:rPr>
+        <w:t xml:space="preserve"> para estes casos é necessário </w:t>
+      </w:r>
+      <w:r>
+        <w:rPr>
+          <w:rFonts w:cstheme="minorHAnsi"/>
+          <w:sz w:val="18"/>
+          <w:szCs w:val="18"/>
+        </w:rPr>
+        <w:t>conhecer</w:t>
+      </w:r>
+      <w:r>
+        <w:rPr>
+          <w:rFonts w:cstheme="minorHAnsi"/>
+          <w:sz w:val="18"/>
+          <w:szCs w:val="18"/>
+        </w:rPr>
+        <w:t xml:space="preserve"> o nome da coluna</w:t>
+      </w:r>
+      <w:r>
+        <w:rPr>
+          <w:rFonts w:cstheme="minorHAnsi"/>
+          <w:sz w:val="18"/>
+          <w:szCs w:val="18"/>
+        </w:rPr>
+        <w:t xml:space="preserve"> a ser </w:t>
+      </w:r>
+      <w:r>
+        <w:rPr>
+          <w:rFonts w:cstheme="minorHAnsi"/>
+          <w:sz w:val="18"/>
+          <w:szCs w:val="18"/>
+        </w:rPr>
+        <w:t>incluída</w:t>
       </w:r>
     </w:p>
     <w:p>
@@ -1959,12 +2755,21 @@
           <w:szCs w:val="18"/>
         </w:rPr>
       </w:pPr>
-      <w:r>
-        <w:rPr>
-          <w:rFonts w:cstheme="minorHAnsi"/>
-          <w:b/>
-        </w:rPr>
-        <w:t>fullsearch_value</w:t>
+      <w:proofErr w:type="gramStart"/>
+      <w:r>
+        <w:rPr>
+          <w:rFonts w:cstheme="minorHAnsi"/>
+          <w:b/>
+        </w:rPr>
+        <w:t>fullsearch</w:t>
+      </w:r>
+      <w:proofErr w:type="gramEnd"/>
+      <w:r>
+        <w:rPr>
+          <w:rFonts w:cstheme="minorHAnsi"/>
+          <w:b/>
+        </w:rPr>
+        <w:t>_value</w:t>
       </w:r>
       <w:r>
         <w:rPr>
@@ -2190,263 +2995,93 @@
           <w:sz w:val="18"/>
           <w:szCs w:val="18"/>
         </w:rPr>
-        <w:t xml:space="preserve">Observações 1: </w:t>
-      </w:r>
-      <w:r>
-        <w:rPr>
-          <w:rFonts w:cstheme="minorHAnsi"/>
-          <w:sz w:val="18"/>
-          <w:szCs w:val="18"/>
-        </w:rPr>
-        <w:t xml:space="preserve">se </w:t>
-      </w:r>
-      <w:r>
-        <w:rPr>
-          <w:rFonts w:cstheme="minorHAnsi"/>
-          <w:b/>
-          <w:sz w:val="18"/>
-          <w:szCs w:val="18"/>
-        </w:rPr>
-        <w:t>fullsearch_fields</w:t>
-      </w:r>
-      <w:r>
-        <w:rPr>
-          <w:rFonts w:cstheme="minorHAnsi"/>
-          <w:sz w:val="18"/>
-          <w:szCs w:val="18"/>
-        </w:rPr>
-        <w:t xml:space="preserve"> ou </w:t>
-      </w:r>
-      <w:r>
-        <w:rPr>
-          <w:rFonts w:cstheme="minorHAnsi"/>
-          <w:b/>
-          <w:sz w:val="18"/>
-          <w:szCs w:val="18"/>
-        </w:rPr>
-        <w:t>fullsearch_value</w:t>
-      </w:r>
-      <w:r>
-        <w:rPr>
-          <w:rFonts w:cstheme="minorHAnsi"/>
-          <w:sz w:val="18"/>
-          <w:szCs w:val="18"/>
-        </w:rPr>
-        <w:t xml:space="preserve"> não forem informados</w:t>
-      </w:r>
-      <w:r>
-        <w:rPr>
-          <w:rFonts w:cstheme="minorHAnsi"/>
-          <w:sz w:val="18"/>
-          <w:szCs w:val="18"/>
-        </w:rPr>
-        <w:t xml:space="preserve"> ou se for </w:t>
-      </w:r>
-      <w:r>
-        <w:rPr>
-          <w:rFonts w:cstheme="minorHAnsi"/>
-          <w:b/>
-          <w:sz w:val="18"/>
-          <w:szCs w:val="18"/>
-        </w:rPr>
-        <w:t>fullsearch_value</w:t>
-      </w:r>
-      <w:r>
-        <w:rPr>
-          <w:rFonts w:cstheme="minorHAnsi"/>
-          <w:sz w:val="18"/>
-          <w:szCs w:val="18"/>
-        </w:rPr>
-        <w:t xml:space="preserve"> for vazio</w:t>
-      </w:r>
-      <w:r>
-        <w:rPr>
-          <w:rFonts w:cstheme="minorHAnsi"/>
-          <w:sz w:val="18"/>
-          <w:szCs w:val="18"/>
-        </w:rPr>
-        <w:t>, a pesquisa retorna todos os dados sem restrição</w:t>
-      </w:r>
-    </w:p>
-    <w:p>
-      <w:pPr>
-        <w:pStyle w:val="PargrafodaLista"/>
-        <w:jc w:val="both"/>
-        <w:rPr>
-          <w:rFonts w:cstheme="minorHAnsi"/>
-          <w:sz w:val="18"/>
-          <w:szCs w:val="18"/>
-        </w:rPr>
-      </w:pPr>
-    </w:p>
-    <w:p>
-      <w:pPr>
-        <w:pStyle w:val="PargrafodaLista"/>
-        <w:numPr>
-          <w:ilvl w:val="0"/>
-          <w:numId w:val="3"/>
-        </w:numPr>
-        <w:jc w:val="both"/>
-        <w:rPr>
-          <w:rFonts w:cstheme="minorHAnsi"/>
-        </w:rPr>
-      </w:pPr>
-      <w:r>
-        <w:rPr>
-          <w:rFonts w:cstheme="minorHAnsi"/>
-          <w:sz w:val="18"/>
-          <w:szCs w:val="18"/>
-        </w:rPr>
-        <w:t>Observações 2:</w:t>
-      </w:r>
-      <w:r>
-        <w:rPr>
-          <w:rFonts w:cstheme="minorHAnsi"/>
-          <w:sz w:val="18"/>
-          <w:szCs w:val="18"/>
-        </w:rPr>
-        <w:t xml:space="preserve"> é possível </w:t>
-      </w:r>
-      <w:r>
-        <w:rPr>
-          <w:rFonts w:cstheme="minorHAnsi"/>
-          <w:sz w:val="18"/>
-          <w:szCs w:val="18"/>
-        </w:rPr>
-        <w:t xml:space="preserve">utilizar </w:t>
-      </w:r>
-      <w:proofErr w:type="spellStart"/>
-      <w:r>
-        <w:rPr>
-          <w:rFonts w:cstheme="minorHAnsi"/>
-          <w:sz w:val="18"/>
-          <w:szCs w:val="18"/>
-        </w:rPr>
-        <w:t>camelCase</w:t>
-      </w:r>
-      <w:proofErr w:type="spellEnd"/>
-      <w:r>
-        <w:rPr>
-          <w:rFonts w:cstheme="minorHAnsi"/>
-          <w:sz w:val="18"/>
-          <w:szCs w:val="18"/>
-        </w:rPr>
-        <w:t xml:space="preserve"> exato (case </w:t>
-      </w:r>
-      <w:proofErr w:type="spellStart"/>
-      <w:r>
-        <w:rPr>
-          <w:rFonts w:cstheme="minorHAnsi"/>
-          <w:sz w:val="18"/>
-          <w:szCs w:val="18"/>
-        </w:rPr>
-        <w:t>sensitive</w:t>
-      </w:r>
-      <w:proofErr w:type="spellEnd"/>
-      <w:r>
-        <w:rPr>
-          <w:rFonts w:cstheme="minorHAnsi"/>
-          <w:sz w:val="18"/>
-          <w:szCs w:val="18"/>
-        </w:rPr>
-        <w:t xml:space="preserve">) </w:t>
-      </w:r>
-      <w:r>
-        <w:rPr>
-          <w:rFonts w:cstheme="minorHAnsi"/>
-          <w:sz w:val="18"/>
-          <w:szCs w:val="18"/>
-        </w:rPr>
-        <w:t>ou SNAKE_CASE exato</w:t>
-      </w:r>
-      <w:r>
-        <w:rPr>
-          <w:rFonts w:cstheme="minorHAnsi"/>
-          <w:sz w:val="18"/>
-          <w:szCs w:val="18"/>
-        </w:rPr>
-        <w:t xml:space="preserve"> (case </w:t>
-      </w:r>
-      <w:proofErr w:type="spellStart"/>
-      <w:r>
-        <w:rPr>
-          <w:rFonts w:cstheme="minorHAnsi"/>
-          <w:sz w:val="18"/>
-          <w:szCs w:val="18"/>
-        </w:rPr>
-        <w:t>sensitive</w:t>
-      </w:r>
-      <w:proofErr w:type="spellEnd"/>
-      <w:r>
-        <w:rPr>
-          <w:rFonts w:cstheme="minorHAnsi"/>
-          <w:sz w:val="18"/>
-          <w:szCs w:val="18"/>
-        </w:rPr>
-        <w:t xml:space="preserve">, </w:t>
-      </w:r>
-      <w:r>
-        <w:rPr>
-          <w:rFonts w:cstheme="minorHAnsi"/>
-          <w:sz w:val="18"/>
-          <w:szCs w:val="18"/>
-        </w:rPr>
-        <w:t>padrão d</w:t>
-      </w:r>
-      <w:r>
-        <w:rPr>
-          <w:rFonts w:cstheme="minorHAnsi"/>
-          <w:sz w:val="18"/>
-          <w:szCs w:val="18"/>
-        </w:rPr>
-        <w:t xml:space="preserve">o </w:t>
-      </w:r>
-      <w:r>
-        <w:rPr>
-          <w:rFonts w:cstheme="minorHAnsi"/>
-          <w:sz w:val="18"/>
-          <w:szCs w:val="18"/>
-        </w:rPr>
-        <w:t>DB</w:t>
-      </w:r>
-      <w:r>
-        <w:rPr>
-          <w:rFonts w:cstheme="minorHAnsi"/>
-          <w:sz w:val="18"/>
-          <w:szCs w:val="18"/>
-        </w:rPr>
-        <w:t>)</w:t>
-      </w:r>
-      <w:r>
-        <w:rPr>
-          <w:rFonts w:cstheme="minorHAnsi"/>
-          <w:sz w:val="18"/>
-          <w:szCs w:val="18"/>
-        </w:rPr>
-        <w:t xml:space="preserve"> para identificar os campos em </w:t>
-      </w:r>
-      <w:r>
-        <w:rPr>
-          <w:rFonts w:cstheme="minorHAnsi"/>
-          <w:b/>
-          <w:sz w:val="18"/>
-          <w:szCs w:val="18"/>
-        </w:rPr>
-        <w:t>fullsearch_fields</w:t>
-      </w:r>
-    </w:p>
-    <w:p>
-      <w:pPr>
-        <w:ind w:left="360"/>
-        <w:jc w:val="both"/>
-        <w:rPr>
-          <w:rFonts w:cstheme="minorHAnsi"/>
-          <w:sz w:val="18"/>
-          <w:szCs w:val="18"/>
-        </w:rPr>
-      </w:pPr>
+        <w:t>Observações</w:t>
+      </w:r>
       <w:bookmarkStart w:id="0" w:name="_GoBack"/>
       <w:bookmarkEnd w:id="0"/>
+      <w:r>
+        <w:rPr>
+          <w:rFonts w:cstheme="minorHAnsi"/>
+          <w:sz w:val="18"/>
+          <w:szCs w:val="18"/>
+        </w:rPr>
+        <w:t xml:space="preserve">: </w:t>
+      </w:r>
+      <w:r>
+        <w:rPr>
+          <w:rFonts w:cstheme="minorHAnsi"/>
+          <w:sz w:val="18"/>
+          <w:szCs w:val="18"/>
+        </w:rPr>
+        <w:t xml:space="preserve">se </w:t>
+      </w:r>
+      <w:r>
+        <w:rPr>
+          <w:rFonts w:cstheme="minorHAnsi"/>
+          <w:b/>
+          <w:sz w:val="18"/>
+          <w:szCs w:val="18"/>
+        </w:rPr>
+        <w:t>fullsearch_fields</w:t>
+      </w:r>
+      <w:r>
+        <w:rPr>
+          <w:rFonts w:cstheme="minorHAnsi"/>
+          <w:sz w:val="18"/>
+          <w:szCs w:val="18"/>
+        </w:rPr>
+        <w:t xml:space="preserve"> ou </w:t>
+      </w:r>
+      <w:r>
+        <w:rPr>
+          <w:rFonts w:cstheme="minorHAnsi"/>
+          <w:b/>
+          <w:sz w:val="18"/>
+          <w:szCs w:val="18"/>
+        </w:rPr>
+        <w:t>fullsearch_value</w:t>
+      </w:r>
+      <w:r>
+        <w:rPr>
+          <w:rFonts w:cstheme="minorHAnsi"/>
+          <w:sz w:val="18"/>
+          <w:szCs w:val="18"/>
+        </w:rPr>
+        <w:t xml:space="preserve"> não forem informados</w:t>
+      </w:r>
+      <w:r>
+        <w:rPr>
+          <w:rFonts w:cstheme="minorHAnsi"/>
+          <w:sz w:val="18"/>
+          <w:szCs w:val="18"/>
+        </w:rPr>
+        <w:t xml:space="preserve"> ou se for </w:t>
+      </w:r>
+      <w:r>
+        <w:rPr>
+          <w:rFonts w:cstheme="minorHAnsi"/>
+          <w:b/>
+          <w:sz w:val="18"/>
+          <w:szCs w:val="18"/>
+        </w:rPr>
+        <w:t>fullsearch_value</w:t>
+      </w:r>
+      <w:r>
+        <w:rPr>
+          <w:rFonts w:cstheme="minorHAnsi"/>
+          <w:sz w:val="18"/>
+          <w:szCs w:val="18"/>
+        </w:rPr>
+        <w:t xml:space="preserve"> for vazio</w:t>
+      </w:r>
+      <w:r>
+        <w:rPr>
+          <w:rFonts w:cstheme="minorHAnsi"/>
+          <w:sz w:val="18"/>
+          <w:szCs w:val="18"/>
+        </w:rPr>
+        <w:t>, a pesquisa retorna todos os dados sem restrição</w:t>
+      </w:r>
     </w:p>
     <w:sectPr>
       <w:footerReference w:type="default" r:id="rId9"/>
@@ -2528,7 +3163,7 @@
             <w:sz w:val="18"/>
             <w:szCs w:val="18"/>
           </w:rPr>
-          <w:t>2</w:t>
+          <w:t>1</w:t>
         </w:r>
         <w:r>
           <w:rPr>
@@ -2689,6 +3324,232 @@
     </w:lvl>
   </w:abstractNum>
   <w:abstractNum w:abstractNumId="1" w15:restartNumberingAfterBreak="0">
+    <w:nsid w:val="3C9E29EA"/>
+    <w:multiLevelType w:val="hybridMultilevel"/>
+    <w:tmpl w:val="6756EADC"/>
+    <w:lvl w:ilvl="0" w:tplc="04160001">
+      <w:start w:val="1"/>
+      <w:numFmt w:val="bullet"/>
+      <w:lvlText w:val=""/>
+      <w:lvlJc w:val="left"/>
+      <w:pPr>
+        <w:ind w:left="720" w:hanging="360"/>
+      </w:pPr>
+      <w:rPr>
+        <w:rFonts w:ascii="Symbol" w:hAnsi="Symbol" w:hint="default"/>
+      </w:rPr>
+    </w:lvl>
+    <w:lvl w:ilvl="1" w:tplc="04160003" w:tentative="1">
+      <w:start w:val="1"/>
+      <w:numFmt w:val="bullet"/>
+      <w:lvlText w:val="o"/>
+      <w:lvlJc w:val="left"/>
+      <w:pPr>
+        <w:ind w:left="1440" w:hanging="360"/>
+      </w:pPr>
+      <w:rPr>
+        <w:rFonts w:ascii="Courier New" w:hAnsi="Courier New" w:cs="Courier New" w:hint="default"/>
+      </w:rPr>
+    </w:lvl>
+    <w:lvl w:ilvl="2" w:tplc="04160005" w:tentative="1">
+      <w:start w:val="1"/>
+      <w:numFmt w:val="bullet"/>
+      <w:lvlText w:val=""/>
+      <w:lvlJc w:val="left"/>
+      <w:pPr>
+        <w:ind w:left="2160" w:hanging="360"/>
+      </w:pPr>
+      <w:rPr>
+        <w:rFonts w:ascii="Wingdings" w:hAnsi="Wingdings" w:hint="default"/>
+      </w:rPr>
+    </w:lvl>
+    <w:lvl w:ilvl="3" w:tplc="04160001" w:tentative="1">
+      <w:start w:val="1"/>
+      <w:numFmt w:val="bullet"/>
+      <w:lvlText w:val=""/>
+      <w:lvlJc w:val="left"/>
+      <w:pPr>
+        <w:ind w:left="2880" w:hanging="360"/>
+      </w:pPr>
+      <w:rPr>
+        <w:rFonts w:ascii="Symbol" w:hAnsi="Symbol" w:hint="default"/>
+      </w:rPr>
+    </w:lvl>
+    <w:lvl w:ilvl="4" w:tplc="04160003" w:tentative="1">
+      <w:start w:val="1"/>
+      <w:numFmt w:val="bullet"/>
+      <w:lvlText w:val="o"/>
+      <w:lvlJc w:val="left"/>
+      <w:pPr>
+        <w:ind w:left="3600" w:hanging="360"/>
+      </w:pPr>
+      <w:rPr>
+        <w:rFonts w:ascii="Courier New" w:hAnsi="Courier New" w:cs="Courier New" w:hint="default"/>
+      </w:rPr>
+    </w:lvl>
+    <w:lvl w:ilvl="5" w:tplc="04160005" w:tentative="1">
+      <w:start w:val="1"/>
+      <w:numFmt w:val="bullet"/>
+      <w:lvlText w:val=""/>
+      <w:lvlJc w:val="left"/>
+      <w:pPr>
+        <w:ind w:left="4320" w:hanging="360"/>
+      </w:pPr>
+      <w:rPr>
+        <w:rFonts w:ascii="Wingdings" w:hAnsi="Wingdings" w:hint="default"/>
+      </w:rPr>
+    </w:lvl>
+    <w:lvl w:ilvl="6" w:tplc="04160001" w:tentative="1">
+      <w:start w:val="1"/>
+      <w:numFmt w:val="bullet"/>
+      <w:lvlText w:val=""/>
+      <w:lvlJc w:val="left"/>
+      <w:pPr>
+        <w:ind w:left="5040" w:hanging="360"/>
+      </w:pPr>
+      <w:rPr>
+        <w:rFonts w:ascii="Symbol" w:hAnsi="Symbol" w:hint="default"/>
+      </w:rPr>
+    </w:lvl>
+    <w:lvl w:ilvl="7" w:tplc="04160003" w:tentative="1">
+      <w:start w:val="1"/>
+      <w:numFmt w:val="bullet"/>
+      <w:lvlText w:val="o"/>
+      <w:lvlJc w:val="left"/>
+      <w:pPr>
+        <w:ind w:left="5760" w:hanging="360"/>
+      </w:pPr>
+      <w:rPr>
+        <w:rFonts w:ascii="Courier New" w:hAnsi="Courier New" w:cs="Courier New" w:hint="default"/>
+      </w:rPr>
+    </w:lvl>
+    <w:lvl w:ilvl="8" w:tplc="04160005" w:tentative="1">
+      <w:start w:val="1"/>
+      <w:numFmt w:val="bullet"/>
+      <w:lvlText w:val=""/>
+      <w:lvlJc w:val="left"/>
+      <w:pPr>
+        <w:ind w:left="6480" w:hanging="360"/>
+      </w:pPr>
+      <w:rPr>
+        <w:rFonts w:ascii="Wingdings" w:hAnsi="Wingdings" w:hint="default"/>
+      </w:rPr>
+    </w:lvl>
+  </w:abstractNum>
+  <w:abstractNum w:abstractNumId="2" w15:restartNumberingAfterBreak="0">
+    <w:nsid w:val="4364179F"/>
+    <w:multiLevelType w:val="hybridMultilevel"/>
+    <w:tmpl w:val="BCFCB5EE"/>
+    <w:lvl w:ilvl="0" w:tplc="04160001">
+      <w:start w:val="1"/>
+      <w:numFmt w:val="bullet"/>
+      <w:lvlText w:val=""/>
+      <w:lvlJc w:val="left"/>
+      <w:pPr>
+        <w:ind w:left="720" w:hanging="360"/>
+      </w:pPr>
+      <w:rPr>
+        <w:rFonts w:ascii="Symbol" w:hAnsi="Symbol" w:hint="default"/>
+      </w:rPr>
+    </w:lvl>
+    <w:lvl w:ilvl="1" w:tplc="04160003">
+      <w:start w:val="1"/>
+      <w:numFmt w:val="bullet"/>
+      <w:lvlText w:val="o"/>
+      <w:lvlJc w:val="left"/>
+      <w:pPr>
+        <w:ind w:left="1440" w:hanging="360"/>
+      </w:pPr>
+      <w:rPr>
+        <w:rFonts w:ascii="Courier New" w:hAnsi="Courier New" w:cs="Courier New" w:hint="default"/>
+      </w:rPr>
+    </w:lvl>
+    <w:lvl w:ilvl="2" w:tplc="04160005" w:tentative="1">
+      <w:start w:val="1"/>
+      <w:numFmt w:val="bullet"/>
+      <w:lvlText w:val=""/>
+      <w:lvlJc w:val="left"/>
+      <w:pPr>
+        <w:ind w:left="2160" w:hanging="360"/>
+      </w:pPr>
+      <w:rPr>
+        <w:rFonts w:ascii="Wingdings" w:hAnsi="Wingdings" w:hint="default"/>
+      </w:rPr>
+    </w:lvl>
+    <w:lvl w:ilvl="3" w:tplc="04160001" w:tentative="1">
+      <w:start w:val="1"/>
+      <w:numFmt w:val="bullet"/>
+      <w:lvlText w:val=""/>
+      <w:lvlJc w:val="left"/>
+      <w:pPr>
+        <w:ind w:left="2880" w:hanging="360"/>
+      </w:pPr>
+      <w:rPr>
+        <w:rFonts w:ascii="Symbol" w:hAnsi="Symbol" w:hint="default"/>
+      </w:rPr>
+    </w:lvl>
+    <w:lvl w:ilvl="4" w:tplc="04160003" w:tentative="1">
+      <w:start w:val="1"/>
+      <w:numFmt w:val="bullet"/>
+      <w:lvlText w:val="o"/>
+      <w:lvlJc w:val="left"/>
+      <w:pPr>
+        <w:ind w:left="3600" w:hanging="360"/>
+      </w:pPr>
+      <w:rPr>
+        <w:rFonts w:ascii="Courier New" w:hAnsi="Courier New" w:cs="Courier New" w:hint="default"/>
+      </w:rPr>
+    </w:lvl>
+    <w:lvl w:ilvl="5" w:tplc="04160005" w:tentative="1">
+      <w:start w:val="1"/>
+      <w:numFmt w:val="bullet"/>
+      <w:lvlText w:val=""/>
+      <w:lvlJc w:val="left"/>
+      <w:pPr>
+        <w:ind w:left="4320" w:hanging="360"/>
+      </w:pPr>
+      <w:rPr>
+        <w:rFonts w:ascii="Wingdings" w:hAnsi="Wingdings" w:hint="default"/>
+      </w:rPr>
+    </w:lvl>
+    <w:lvl w:ilvl="6" w:tplc="04160001" w:tentative="1">
+      <w:start w:val="1"/>
+      <w:numFmt w:val="bullet"/>
+      <w:lvlText w:val=""/>
+      <w:lvlJc w:val="left"/>
+      <w:pPr>
+        <w:ind w:left="5040" w:hanging="360"/>
+      </w:pPr>
+      <w:rPr>
+        <w:rFonts w:ascii="Symbol" w:hAnsi="Symbol" w:hint="default"/>
+      </w:rPr>
+    </w:lvl>
+    <w:lvl w:ilvl="7" w:tplc="04160003" w:tentative="1">
+      <w:start w:val="1"/>
+      <w:numFmt w:val="bullet"/>
+      <w:lvlText w:val="o"/>
+      <w:lvlJc w:val="left"/>
+      <w:pPr>
+        <w:ind w:left="5760" w:hanging="360"/>
+      </w:pPr>
+      <w:rPr>
+        <w:rFonts w:ascii="Courier New" w:hAnsi="Courier New" w:cs="Courier New" w:hint="default"/>
+      </w:rPr>
+    </w:lvl>
+    <w:lvl w:ilvl="8" w:tplc="04160005" w:tentative="1">
+      <w:start w:val="1"/>
+      <w:numFmt w:val="bullet"/>
+      <w:lvlText w:val=""/>
+      <w:lvlJc w:val="left"/>
+      <w:pPr>
+        <w:ind w:left="6480" w:hanging="360"/>
+      </w:pPr>
+      <w:rPr>
+        <w:rFonts w:ascii="Wingdings" w:hAnsi="Wingdings" w:hint="default"/>
+      </w:rPr>
+    </w:lvl>
+  </w:abstractNum>
+  <w:abstractNum w:abstractNumId="3" w15:restartNumberingAfterBreak="0">
     <w:nsid w:val="4DED48BE"/>
     <w:multiLevelType w:val="hybridMultilevel"/>
     <w:tmpl w:val="EB163AF8"/>
@@ -2801,7 +3662,7 @@
       </w:rPr>
     </w:lvl>
   </w:abstractNum>
-  <w:abstractNum w:abstractNumId="2" w15:restartNumberingAfterBreak="0">
+  <w:abstractNum w:abstractNumId="4" w15:restartNumberingAfterBreak="0">
     <w:nsid w:val="545A511A"/>
     <w:multiLevelType w:val="hybridMultilevel"/>
     <w:tmpl w:val="2E2823F0"/>
@@ -2914,7 +3775,7 @@
       </w:rPr>
     </w:lvl>
   </w:abstractNum>
-  <w:abstractNum w:abstractNumId="3" w15:restartNumberingAfterBreak="0">
+  <w:abstractNum w:abstractNumId="5" w15:restartNumberingAfterBreak="0">
     <w:nsid w:val="7EE44164"/>
     <w:multiLevelType w:val="hybridMultilevel"/>
     <w:tmpl w:val="EB163AF8"/>
@@ -3028,15 +3889,21 @@
     </w:lvl>
   </w:abstractNum>
   <w:num w:numId="1">
-    <w:abstractNumId w:val="2"/>
+    <w:abstractNumId w:val="4"/>
   </w:num>
   <w:num w:numId="2">
-    <w:abstractNumId w:val="3"/>
+    <w:abstractNumId w:val="5"/>
   </w:num>
   <w:num w:numId="3">
     <w:abstractNumId w:val="0"/>
   </w:num>
   <w:num w:numId="4">
+    <w:abstractNumId w:val="3"/>
+  </w:num>
+  <w:num w:numId="5">
+    <w:abstractNumId w:val="2"/>
+  </w:num>
+  <w:num w:numId="6">
     <w:abstractNumId w:val="1"/>
   </w:num>
 </w:numbering>
@@ -3798,7 +4665,7 @@
 </file>
 
 <file path=customXml/itemProps1.xml><?xml version="1.0" encoding="utf-8"?>
-<ds:datastoreItem xmlns:ds="http://schemas.openxmlformats.org/officeDocument/2006/customXml" ds:itemID="{34F2E9AF-8EC2-44D7-8F2C-1D2FDB3A7D6D}">
+<ds:datastoreItem xmlns:ds="http://schemas.openxmlformats.org/officeDocument/2006/customXml" ds:itemID="{27888B86-AABC-4241-B578-567CB1EDC4A3}">
   <ds:schemaRefs>
     <ds:schemaRef ds:uri="http://schemas.openxmlformats.org/officeDocument/2006/bibliography"/>
   </ds:schemaRefs>

</xml_diff>

<commit_message>
Atualização arquivos de ajuda;
</commit_message>
<xml_diff>
--- a/documentation/descritivo-de-uso-libs-paginator-searcher.docx
+++ b/documentation/descritivo-de-uso-libs-paginator-searcher.docx
@@ -202,374 +202,27 @@
         </w:rPr>
         <w:t>:</w:t>
       </w:r>
+      <w:bookmarkStart w:id="0" w:name="_GoBack"/>
+      <w:bookmarkEnd w:id="0"/>
+    </w:p>
+    <w:p>
+      <w:pPr>
+        <w:jc w:val="both"/>
+        <w:rPr>
+          <w:rFonts w:cstheme="minorHAnsi"/>
+        </w:rPr>
+      </w:pPr>
     </w:p>
     <w:p>
       <w:pPr>
         <w:pStyle w:val="PargrafodaLista"/>
         <w:numPr>
           <w:ilvl w:val="0"/>
-          <w:numId w:val="5"/>
+          <w:numId w:val="7"/>
         </w:numPr>
         <w:jc w:val="both"/>
         <w:rPr>
           <w:rFonts w:cstheme="minorHAnsi"/>
-        </w:rPr>
-      </w:pPr>
-      <w:r>
-        <w:rPr>
-          <w:rFonts w:cstheme="minorHAnsi"/>
-        </w:rPr>
-        <w:t>P</w:t>
-      </w:r>
-      <w:r>
-        <w:rPr>
-          <w:rFonts w:cstheme="minorHAnsi"/>
-        </w:rPr>
-        <w:t>aginador</w:t>
-      </w:r>
-    </w:p>
-    <w:p>
-      <w:pPr>
-        <w:pStyle w:val="PargrafodaLista"/>
-        <w:numPr>
-          <w:ilvl w:val="0"/>
-          <w:numId w:val="5"/>
-        </w:numPr>
-        <w:jc w:val="both"/>
-        <w:rPr>
-          <w:rFonts w:cstheme="minorHAnsi"/>
-        </w:rPr>
-      </w:pPr>
-      <w:r>
-        <w:rPr>
-          <w:rFonts w:cstheme="minorHAnsi"/>
-        </w:rPr>
-        <w:t>O</w:t>
-      </w:r>
-      <w:r>
-        <w:rPr>
-          <w:rFonts w:cstheme="minorHAnsi"/>
-        </w:rPr>
-        <w:t>rdenador</w:t>
-      </w:r>
-    </w:p>
-    <w:p>
-      <w:pPr>
-        <w:pStyle w:val="PargrafodaLista"/>
-        <w:numPr>
-          <w:ilvl w:val="0"/>
-          <w:numId w:val="5"/>
-        </w:numPr>
-        <w:jc w:val="both"/>
-        <w:rPr>
-          <w:rFonts w:cstheme="minorHAnsi"/>
-        </w:rPr>
-      </w:pPr>
-      <w:r>
-        <w:rPr>
-          <w:rFonts w:cstheme="minorHAnsi"/>
-        </w:rPr>
-        <w:t>C</w:t>
-      </w:r>
-      <w:r>
-        <w:rPr>
-          <w:rFonts w:cstheme="minorHAnsi"/>
-        </w:rPr>
-        <w:t xml:space="preserve">onversor de </w:t>
-      </w:r>
-      <w:r>
-        <w:rPr>
-          <w:rFonts w:cstheme="minorHAnsi"/>
-        </w:rPr>
-        <w:t xml:space="preserve">dados </w:t>
-      </w:r>
-      <w:r>
-        <w:rPr>
-          <w:rFonts w:cstheme="minorHAnsi"/>
-        </w:rPr>
-        <w:t>JSON</w:t>
-      </w:r>
-      <w:r>
-        <w:rPr>
-          <w:rFonts w:cstheme="minorHAnsi"/>
-        </w:rPr>
-        <w:t xml:space="preserve"> (ação exclusiva de </w:t>
-      </w:r>
-      <w:proofErr w:type="spellStart"/>
-      <w:r>
-        <w:rPr>
-          <w:rFonts w:cstheme="minorHAnsi"/>
-        </w:rPr>
-        <w:t>back-end</w:t>
-      </w:r>
-      <w:proofErr w:type="spellEnd"/>
-      <w:r>
-        <w:rPr>
-          <w:rFonts w:cstheme="minorHAnsi"/>
-        </w:rPr>
-        <w:t xml:space="preserve"> – transparente </w:t>
-      </w:r>
-      <w:r>
-        <w:rPr>
-          <w:rFonts w:cstheme="minorHAnsi"/>
-        </w:rPr>
-        <w:t>para o</w:t>
-      </w:r>
-      <w:r>
-        <w:rPr>
-          <w:rFonts w:cstheme="minorHAnsi"/>
-        </w:rPr>
-        <w:t xml:space="preserve"> front-</w:t>
-      </w:r>
-      <w:proofErr w:type="spellStart"/>
-      <w:r>
-        <w:rPr>
-          <w:rFonts w:cstheme="minorHAnsi"/>
-        </w:rPr>
-        <w:t>end</w:t>
-      </w:r>
-      <w:proofErr w:type="spellEnd"/>
-      <w:r>
-        <w:rPr>
-          <w:rFonts w:cstheme="minorHAnsi"/>
-        </w:rPr>
-        <w:t>)</w:t>
-      </w:r>
-      <w:r>
-        <w:rPr>
-          <w:rFonts w:cstheme="minorHAnsi"/>
-        </w:rPr>
-        <w:t>:</w:t>
-      </w:r>
-    </w:p>
-    <w:p>
-      <w:pPr>
-        <w:pStyle w:val="PargrafodaLista"/>
-        <w:numPr>
-          <w:ilvl w:val="1"/>
-          <w:numId w:val="5"/>
-        </w:numPr>
-        <w:jc w:val="both"/>
-        <w:rPr>
-          <w:rFonts w:cstheme="minorHAnsi"/>
-        </w:rPr>
-      </w:pPr>
-      <w:r>
-        <w:rPr>
-          <w:rFonts w:cstheme="minorHAnsi"/>
-        </w:rPr>
-        <w:t>Nomes nos objetos de</w:t>
-      </w:r>
-      <w:r>
-        <w:rPr>
-          <w:rFonts w:cstheme="minorHAnsi"/>
-        </w:rPr>
-        <w:t xml:space="preserve"> SNAKE_CASE =&gt; </w:t>
-      </w:r>
-      <w:proofErr w:type="spellStart"/>
-      <w:r>
-        <w:rPr>
-          <w:rFonts w:cstheme="minorHAnsi"/>
-        </w:rPr>
-        <w:t>camelCase</w:t>
-      </w:r>
-      <w:proofErr w:type="spellEnd"/>
-    </w:p>
-    <w:p>
-      <w:pPr>
-        <w:pStyle w:val="PargrafodaLista"/>
-        <w:numPr>
-          <w:ilvl w:val="1"/>
-          <w:numId w:val="5"/>
-        </w:numPr>
-        <w:jc w:val="both"/>
-        <w:rPr>
-          <w:rFonts w:cstheme="minorHAnsi"/>
-        </w:rPr>
-      </w:pPr>
-      <w:r>
-        <w:rPr>
-          <w:rFonts w:cstheme="minorHAnsi"/>
-        </w:rPr>
-        <w:t>N</w:t>
-      </w:r>
-      <w:r>
-        <w:rPr>
-          <w:rFonts w:cstheme="minorHAnsi"/>
-        </w:rPr>
-        <w:t>omes tabulados</w:t>
-      </w:r>
-      <w:r>
-        <w:rPr>
-          <w:rFonts w:cstheme="minorHAnsi"/>
-        </w:rPr>
-        <w:t xml:space="preserve"> nos objetos</w:t>
-      </w:r>
-      <w:r>
-        <w:rPr>
-          <w:rFonts w:cstheme="minorHAnsi"/>
-        </w:rPr>
-        <w:t xml:space="preserve"> =&gt; nomes aninhados no</w:t>
-      </w:r>
-      <w:r>
-        <w:rPr>
-          <w:rFonts w:cstheme="minorHAnsi"/>
-        </w:rPr>
-        <w:t>s</w:t>
-      </w:r>
-      <w:r>
-        <w:rPr>
-          <w:rFonts w:cstheme="minorHAnsi"/>
-        </w:rPr>
-        <w:t xml:space="preserve"> objeto</w:t>
-      </w:r>
-      <w:r>
-        <w:rPr>
-          <w:rFonts w:cstheme="minorHAnsi"/>
-        </w:rPr>
-        <w:t>s</w:t>
-      </w:r>
-      <w:r>
-        <w:rPr>
-          <w:rFonts w:cstheme="minorHAnsi"/>
-        </w:rPr>
-        <w:t xml:space="preserve">. </w:t>
-      </w:r>
-      <w:proofErr w:type="spellStart"/>
-      <w:r>
-        <w:rPr>
-          <w:rFonts w:cstheme="minorHAnsi"/>
-        </w:rPr>
-        <w:t>Ex</w:t>
-      </w:r>
-      <w:proofErr w:type="spellEnd"/>
-      <w:r>
-        <w:rPr>
-          <w:rFonts w:cstheme="minorHAnsi"/>
-        </w:rPr>
-        <w:t xml:space="preserve">: </w:t>
-      </w:r>
-      <w:proofErr w:type="gramStart"/>
-      <w:r>
-        <w:rPr>
-          <w:rFonts w:cstheme="minorHAnsi"/>
-        </w:rPr>
-        <w:t>{ ‘</w:t>
-      </w:r>
-      <w:proofErr w:type="spellStart"/>
-      <w:proofErr w:type="gramEnd"/>
-      <w:r>
-        <w:rPr>
-          <w:rFonts w:cstheme="minorHAnsi"/>
-        </w:rPr>
-        <w:t>a.b.c</w:t>
-      </w:r>
-      <w:proofErr w:type="spellEnd"/>
-      <w:r>
-        <w:rPr>
-          <w:rFonts w:cstheme="minorHAnsi"/>
-        </w:rPr>
-        <w:t>’: 1 } para { a: { b: { c: 1 } } }</w:t>
-      </w:r>
-    </w:p>
-    <w:p>
-      <w:pPr>
-        <w:pStyle w:val="PargrafodaLista"/>
-        <w:numPr>
-          <w:ilvl w:val="0"/>
-          <w:numId w:val="5"/>
-        </w:numPr>
-        <w:jc w:val="both"/>
-        <w:rPr>
-          <w:rFonts w:cstheme="minorHAnsi"/>
-        </w:rPr>
-      </w:pPr>
-      <w:r>
-        <w:rPr>
-          <w:rFonts w:cstheme="minorHAnsi"/>
-        </w:rPr>
-        <w:t>F</w:t>
-      </w:r>
-      <w:r>
-        <w:rPr>
-          <w:rFonts w:cstheme="minorHAnsi"/>
-        </w:rPr>
-        <w:t xml:space="preserve">ormatador de </w:t>
-      </w:r>
-      <w:proofErr w:type="spellStart"/>
-      <w:r>
-        <w:rPr>
-          <w:rFonts w:cstheme="minorHAnsi"/>
-        </w:rPr>
-        <w:t>recordsets</w:t>
-      </w:r>
-      <w:proofErr w:type="spellEnd"/>
-      <w:r>
-        <w:rPr>
-          <w:rFonts w:cstheme="minorHAnsi"/>
-        </w:rPr>
-        <w:t xml:space="preserve"> de </w:t>
-      </w:r>
-      <w:r>
-        <w:rPr>
-          <w:rFonts w:cstheme="minorHAnsi"/>
-        </w:rPr>
-        <w:t xml:space="preserve">saída para o cliente (ação exclusiva de </w:t>
-      </w:r>
-      <w:proofErr w:type="spellStart"/>
-      <w:r>
-        <w:rPr>
-          <w:rFonts w:cstheme="minorHAnsi"/>
-        </w:rPr>
-        <w:t>back-end</w:t>
-      </w:r>
-      <w:proofErr w:type="spellEnd"/>
-      <w:r>
-        <w:rPr>
-          <w:rFonts w:cstheme="minorHAnsi"/>
-        </w:rPr>
-        <w:t xml:space="preserve"> – transparente </w:t>
-      </w:r>
-      <w:r>
-        <w:rPr>
-          <w:rFonts w:cstheme="minorHAnsi"/>
-        </w:rPr>
-        <w:t>para o</w:t>
-      </w:r>
-      <w:r>
-        <w:rPr>
-          <w:rFonts w:cstheme="minorHAnsi"/>
-        </w:rPr>
-        <w:t xml:space="preserve"> front-</w:t>
-      </w:r>
-      <w:proofErr w:type="spellStart"/>
-      <w:r>
-        <w:rPr>
-          <w:rFonts w:cstheme="minorHAnsi"/>
-        </w:rPr>
-        <w:t>end</w:t>
-      </w:r>
-      <w:proofErr w:type="spellEnd"/>
-      <w:r>
-        <w:rPr>
-          <w:rFonts w:cstheme="minorHAnsi"/>
-        </w:rPr>
-        <w:t>)</w:t>
-      </w:r>
-    </w:p>
-    <w:p>
-      <w:pPr>
-        <w:jc w:val="both"/>
-        <w:rPr>
-          <w:rFonts w:cstheme="minorHAnsi"/>
-        </w:rPr>
-      </w:pPr>
-    </w:p>
-    <w:p>
-      <w:pPr>
-        <w:jc w:val="both"/>
-        <w:rPr>
-          <w:rFonts w:cstheme="minorHAnsi"/>
           <w:b/>
         </w:rPr>
       </w:pPr>
@@ -580,6 +233,16 @@
         </w:rPr>
         <w:t>Paginador</w:t>
       </w:r>
+    </w:p>
+    <w:p>
+      <w:pPr>
+        <w:pStyle w:val="PargrafodaLista"/>
+        <w:jc w:val="both"/>
+        <w:rPr>
+          <w:rFonts w:cstheme="minorHAnsi"/>
+          <w:b/>
+        </w:rPr>
+      </w:pPr>
     </w:p>
     <w:p>
       <w:pPr>
@@ -805,8 +468,8 @@
         </w:rPr>
         <w:drawing>
           <wp:inline distT="0" distB="0" distL="0" distR="0" wp14:anchorId="3573E970" wp14:editId="3990DEE7">
-            <wp:extent cx="1710000" cy="1324800"/>
-            <wp:effectExtent l="0" t="0" r="5080" b="8890"/>
+            <wp:extent cx="2613600" cy="2023200"/>
+            <wp:effectExtent l="0" t="0" r="0" b="0"/>
             <wp:docPr id="1" name="Imagem 1"/>
             <wp:cNvGraphicFramePr>
               <a:graphicFrameLocks xmlns:a="http://schemas.openxmlformats.org/drawingml/2006/main" noChangeAspect="1"/>
@@ -827,7 +490,7 @@
                   <pic:spPr>
                     <a:xfrm>
                       <a:off x="0" y="0"/>
-                      <a:ext cx="1710000" cy="1324800"/>
+                      <a:ext cx="2613600" cy="2023200"/>
                     </a:xfrm>
                     <a:prstGeom prst="rect">
                       <a:avLst/>
@@ -1046,6 +709,11 @@
     </w:p>
     <w:p>
       <w:pPr>
+        <w:pStyle w:val="PargrafodaLista"/>
+        <w:numPr>
+          <w:ilvl w:val="0"/>
+          <w:numId w:val="7"/>
+        </w:numPr>
         <w:rPr>
           <w:rFonts w:cstheme="minorHAnsi"/>
           <w:b/>
@@ -1058,6 +726,15 @@
         </w:rPr>
         <w:t>Ordenador</w:t>
       </w:r>
+    </w:p>
+    <w:p>
+      <w:pPr>
+        <w:pStyle w:val="PargrafodaLista"/>
+        <w:rPr>
+          <w:rFonts w:cstheme="minorHAnsi"/>
+          <w:b/>
+        </w:rPr>
+      </w:pPr>
     </w:p>
     <w:p>
       <w:pPr>
@@ -1766,6 +1443,7 @@
           <w:sz w:val="18"/>
           <w:szCs w:val="18"/>
         </w:rPr>
+        <w:lastRenderedPageBreak/>
         <w:t>Observações</w:t>
       </w:r>
       <w:r>
@@ -2141,155 +1819,36 @@
     </w:p>
     <w:p>
       <w:pPr>
-        <w:jc w:val="both"/>
-        <w:rPr>
-          <w:rFonts w:cstheme="minorHAnsi"/>
-        </w:rPr>
-      </w:pPr>
-    </w:p>
-    <w:p>
-      <w:pPr>
-        <w:jc w:val="both"/>
-        <w:rPr>
-          <w:rFonts w:cstheme="minorHAnsi"/>
-          <w:b/>
-        </w:rPr>
-      </w:pPr>
-      <w:r>
-        <w:rPr>
-          <w:rFonts w:cstheme="minorHAnsi"/>
-          <w:b/>
-        </w:rPr>
-        <w:t>____________________________________________________________________</w:t>
-      </w:r>
-      <w:r>
-        <w:rPr>
-          <w:rFonts w:cstheme="minorHAnsi"/>
-          <w:b/>
-        </w:rPr>
-        <w:t>___________________________</w:t>
-      </w:r>
-    </w:p>
-    <w:p>
-      <w:pPr>
-        <w:jc w:val="both"/>
-        <w:rPr>
-          <w:rFonts w:cstheme="minorHAnsi"/>
-          <w:b/>
-          <w:sz w:val="36"/>
-          <w:szCs w:val="36"/>
-        </w:rPr>
-      </w:pPr>
-      <w:proofErr w:type="spellStart"/>
-      <w:proofErr w:type="gramStart"/>
-      <w:r>
-        <w:rPr>
-          <w:rFonts w:cstheme="minorHAnsi"/>
-          <w:b/>
-          <w:sz w:val="36"/>
-          <w:szCs w:val="36"/>
-        </w:rPr>
-        <w:t>searcher</w:t>
-      </w:r>
-      <w:proofErr w:type="spellEnd"/>
-      <w:proofErr w:type="gramEnd"/>
-      <w:r>
-        <w:rPr>
-          <w:rFonts w:cstheme="minorHAnsi"/>
-          <w:b/>
-          <w:sz w:val="36"/>
-          <w:szCs w:val="36"/>
-        </w:rPr>
-        <w:t>:</w:t>
-      </w:r>
-    </w:p>
-    <w:p>
-      <w:pPr>
-        <w:jc w:val="both"/>
-        <w:rPr>
-          <w:rFonts w:cstheme="minorHAnsi"/>
-        </w:rPr>
-      </w:pPr>
-      <w:proofErr w:type="spellStart"/>
-      <w:r>
-        <w:rPr>
-          <w:rFonts w:cstheme="minorHAnsi"/>
-        </w:rPr>
-        <w:t>Lib</w:t>
-      </w:r>
-      <w:proofErr w:type="spellEnd"/>
-      <w:r>
-        <w:rPr>
-          <w:rFonts w:cstheme="minorHAnsi"/>
-        </w:rPr>
-        <w:t xml:space="preserve"> para manipulação de dados – pasta </w:t>
-      </w:r>
-      <w:proofErr w:type="spellStart"/>
-      <w:r>
-        <w:rPr>
-          <w:rFonts w:cstheme="minorHAnsi"/>
-        </w:rPr>
-        <w:t>helpers</w:t>
-      </w:r>
-      <w:proofErr w:type="spellEnd"/>
-      <w:r>
-        <w:rPr>
-          <w:rFonts w:cstheme="minorHAnsi"/>
-        </w:rPr>
-        <w:t>. Contém</w:t>
-      </w:r>
-      <w:r>
-        <w:rPr>
-          <w:rFonts w:cstheme="minorHAnsi"/>
-        </w:rPr>
-        <w:t>:</w:t>
-      </w:r>
+        <w:rPr>
+          <w:rFonts w:cstheme="minorHAnsi"/>
+          <w:b/>
+        </w:rPr>
+      </w:pPr>
     </w:p>
     <w:p>
       <w:pPr>
         <w:pStyle w:val="PargrafodaLista"/>
         <w:numPr>
           <w:ilvl w:val="0"/>
-          <w:numId w:val="6"/>
+          <w:numId w:val="5"/>
         </w:numPr>
         <w:jc w:val="both"/>
         <w:rPr>
           <w:rFonts w:cstheme="minorHAnsi"/>
-        </w:rPr>
-      </w:pPr>
-      <w:r>
-        <w:rPr>
-          <w:rFonts w:cstheme="minorHAnsi"/>
-        </w:rPr>
-        <w:t>M</w:t>
-      </w:r>
-      <w:r>
-        <w:rPr>
-          <w:rFonts w:cstheme="minorHAnsi"/>
-        </w:rPr>
-        <w:t xml:space="preserve">otor de consulta genérico </w:t>
-      </w:r>
-      <w:r>
-        <w:rPr>
-          <w:rFonts w:cstheme="minorHAnsi"/>
-        </w:rPr>
-        <w:t>que realiza pesquisa</w:t>
-      </w:r>
-      <w:r>
-        <w:rPr>
-          <w:rFonts w:cstheme="minorHAnsi"/>
-        </w:rPr>
-        <w:t>s</w:t>
-      </w:r>
-      <w:r>
-        <w:rPr>
-          <w:rFonts w:cstheme="minorHAnsi"/>
-        </w:rPr>
-        <w:t xml:space="preserve"> baseado nas informações advindas do cliente. Só funciona com MS SQL Server</w:t>
-      </w:r>
-    </w:p>
-    <w:p>
-      <w:pPr>
+          <w:b/>
+        </w:rPr>
+      </w:pPr>
+      <w:r>
+        <w:rPr>
+          <w:rFonts w:cstheme="minorHAnsi"/>
+          <w:b/>
+        </w:rPr>
+        <w:t>Conversor de dados JSON</w:t>
+      </w:r>
+    </w:p>
+    <w:p>
+      <w:pPr>
+        <w:pStyle w:val="PargrafodaLista"/>
         <w:jc w:val="both"/>
         <w:rPr>
           <w:rFonts w:cstheme="minorHAnsi"/>
@@ -2316,12 +1875,49 @@
           <w:sz w:val="18"/>
           <w:szCs w:val="18"/>
         </w:rPr>
-        <w:t>Utiliza verbo GET</w:t>
-      </w:r>
-    </w:p>
-    <w:p>
-      <w:pPr>
-        <w:pStyle w:val="PargrafodaLista"/>
+        <w:t>A</w:t>
+      </w:r>
+      <w:r>
+        <w:rPr>
+          <w:rFonts w:cstheme="minorHAnsi"/>
+          <w:sz w:val="18"/>
+          <w:szCs w:val="18"/>
+        </w:rPr>
+        <w:t xml:space="preserve">ção exclusiva de </w:t>
+      </w:r>
+      <w:proofErr w:type="spellStart"/>
+      <w:r>
+        <w:rPr>
+          <w:rFonts w:cstheme="minorHAnsi"/>
+          <w:sz w:val="18"/>
+          <w:szCs w:val="18"/>
+        </w:rPr>
+        <w:t>back-end</w:t>
+      </w:r>
+      <w:proofErr w:type="spellEnd"/>
+      <w:r>
+        <w:rPr>
+          <w:rFonts w:cstheme="minorHAnsi"/>
+          <w:sz w:val="18"/>
+          <w:szCs w:val="18"/>
+        </w:rPr>
+        <w:t xml:space="preserve"> – transparente para o front-</w:t>
+      </w:r>
+      <w:proofErr w:type="spellStart"/>
+      <w:r>
+        <w:rPr>
+          <w:rFonts w:cstheme="minorHAnsi"/>
+          <w:sz w:val="18"/>
+          <w:szCs w:val="18"/>
+        </w:rPr>
+        <w:t>end</w:t>
+      </w:r>
+      <w:proofErr w:type="spellEnd"/>
+    </w:p>
+    <w:p>
+      <w:pPr>
+        <w:pStyle w:val="PargrafodaLista"/>
+        <w:ind w:left="1068"/>
         <w:jc w:val="both"/>
         <w:rPr>
           <w:rFonts w:cstheme="minorHAnsi"/>
@@ -2350,6 +1946,513 @@
           <w:sz w:val="18"/>
           <w:szCs w:val="18"/>
         </w:rPr>
+        <w:t xml:space="preserve">Nomes nos objetos de SNAKE_CASE </w:t>
+      </w:r>
+      <w:r>
+        <w:rPr>
+          <w:rFonts w:cstheme="minorHAnsi"/>
+          <w:sz w:val="18"/>
+          <w:szCs w:val="18"/>
+        </w:rPr>
+        <w:t>para</w:t>
+      </w:r>
+      <w:r>
+        <w:rPr>
+          <w:rFonts w:cstheme="minorHAnsi"/>
+          <w:sz w:val="18"/>
+          <w:szCs w:val="18"/>
+        </w:rPr>
+        <w:t xml:space="preserve"> </w:t>
+      </w:r>
+      <w:proofErr w:type="spellStart"/>
+      <w:r>
+        <w:rPr>
+          <w:rFonts w:cstheme="minorHAnsi"/>
+          <w:sz w:val="18"/>
+          <w:szCs w:val="18"/>
+        </w:rPr>
+        <w:t>camelCase</w:t>
+      </w:r>
+      <w:proofErr w:type="spellEnd"/>
+    </w:p>
+    <w:p>
+      <w:pPr>
+        <w:pStyle w:val="PargrafodaLista"/>
+        <w:ind w:left="1068"/>
+        <w:jc w:val="both"/>
+        <w:rPr>
+          <w:rFonts w:cstheme="minorHAnsi"/>
+          <w:sz w:val="18"/>
+          <w:szCs w:val="18"/>
+        </w:rPr>
+      </w:pPr>
+    </w:p>
+    <w:p>
+      <w:pPr>
+        <w:pStyle w:val="PargrafodaLista"/>
+        <w:numPr>
+          <w:ilvl w:val="0"/>
+          <w:numId w:val="3"/>
+        </w:numPr>
+        <w:jc w:val="both"/>
+        <w:rPr>
+          <w:rFonts w:cstheme="minorHAnsi"/>
+          <w:sz w:val="18"/>
+          <w:szCs w:val="18"/>
+        </w:rPr>
+      </w:pPr>
+      <w:r>
+        <w:rPr>
+          <w:rFonts w:cstheme="minorHAnsi"/>
+          <w:sz w:val="18"/>
+          <w:szCs w:val="18"/>
+        </w:rPr>
+        <w:t xml:space="preserve">Nomes tabulados nos objetos </w:t>
+      </w:r>
+      <w:r>
+        <w:rPr>
+          <w:rFonts w:cstheme="minorHAnsi"/>
+          <w:sz w:val="18"/>
+          <w:szCs w:val="18"/>
+        </w:rPr>
+        <w:t>para</w:t>
+      </w:r>
+      <w:r>
+        <w:rPr>
+          <w:rFonts w:cstheme="minorHAnsi"/>
+          <w:sz w:val="18"/>
+          <w:szCs w:val="18"/>
+        </w:rPr>
+        <w:t xml:space="preserve"> nomes aninhados nos objetos. </w:t>
+      </w:r>
+      <w:proofErr w:type="spellStart"/>
+      <w:r>
+        <w:rPr>
+          <w:rFonts w:cstheme="minorHAnsi"/>
+          <w:sz w:val="18"/>
+          <w:szCs w:val="18"/>
+        </w:rPr>
+        <w:t>Ex</w:t>
+      </w:r>
+      <w:proofErr w:type="spellEnd"/>
+      <w:r>
+        <w:rPr>
+          <w:rFonts w:cstheme="minorHAnsi"/>
+          <w:sz w:val="18"/>
+          <w:szCs w:val="18"/>
+        </w:rPr>
+        <w:t xml:space="preserve">: </w:t>
+      </w:r>
+      <w:proofErr w:type="gramStart"/>
+      <w:r>
+        <w:rPr>
+          <w:rFonts w:cstheme="minorHAnsi"/>
+          <w:sz w:val="18"/>
+          <w:szCs w:val="18"/>
+        </w:rPr>
+        <w:t>{ ‘</w:t>
+      </w:r>
+      <w:proofErr w:type="spellStart"/>
+      <w:proofErr w:type="gramEnd"/>
+      <w:r>
+        <w:rPr>
+          <w:rFonts w:cstheme="minorHAnsi"/>
+          <w:sz w:val="18"/>
+          <w:szCs w:val="18"/>
+        </w:rPr>
+        <w:t>a.b.c</w:t>
+      </w:r>
+      <w:proofErr w:type="spellEnd"/>
+      <w:r>
+        <w:rPr>
+          <w:rFonts w:cstheme="minorHAnsi"/>
+          <w:sz w:val="18"/>
+          <w:szCs w:val="18"/>
+        </w:rPr>
+        <w:t>’: 1 } para { a: { b: { c: 1 } } }</w:t>
+      </w:r>
+    </w:p>
+    <w:p>
+      <w:pPr>
+        <w:rPr>
+          <w:rFonts w:cstheme="minorHAnsi"/>
+          <w:b/>
+        </w:rPr>
+      </w:pPr>
+    </w:p>
+    <w:p>
+      <w:pPr>
+        <w:pStyle w:val="PargrafodaLista"/>
+        <w:numPr>
+          <w:ilvl w:val="0"/>
+          <w:numId w:val="5"/>
+        </w:numPr>
+        <w:jc w:val="both"/>
+        <w:rPr>
+          <w:rFonts w:cstheme="minorHAnsi"/>
+          <w:b/>
+        </w:rPr>
+      </w:pPr>
+      <w:r>
+        <w:rPr>
+          <w:rFonts w:cstheme="minorHAnsi"/>
+          <w:b/>
+        </w:rPr>
+        <w:t xml:space="preserve">Formatador de </w:t>
+      </w:r>
+      <w:proofErr w:type="spellStart"/>
+      <w:r>
+        <w:rPr>
+          <w:rFonts w:cstheme="minorHAnsi"/>
+          <w:b/>
+        </w:rPr>
+        <w:t>recordsets</w:t>
+      </w:r>
+      <w:proofErr w:type="spellEnd"/>
+      <w:r>
+        <w:rPr>
+          <w:rFonts w:cstheme="minorHAnsi"/>
+          <w:b/>
+        </w:rPr>
+        <w:t xml:space="preserve"> de saída para o cliente</w:t>
+      </w:r>
+    </w:p>
+    <w:p>
+      <w:pPr>
+        <w:pStyle w:val="PargrafodaLista"/>
+        <w:jc w:val="both"/>
+        <w:rPr>
+          <w:rFonts w:cstheme="minorHAnsi"/>
+        </w:rPr>
+      </w:pPr>
+    </w:p>
+    <w:p>
+      <w:pPr>
+        <w:pStyle w:val="PargrafodaLista"/>
+        <w:numPr>
+          <w:ilvl w:val="0"/>
+          <w:numId w:val="3"/>
+        </w:numPr>
+        <w:jc w:val="both"/>
+        <w:rPr>
+          <w:rFonts w:cstheme="minorHAnsi"/>
+          <w:sz w:val="18"/>
+          <w:szCs w:val="18"/>
+        </w:rPr>
+      </w:pPr>
+      <w:r>
+        <w:rPr>
+          <w:rFonts w:cstheme="minorHAnsi"/>
+          <w:sz w:val="18"/>
+          <w:szCs w:val="18"/>
+        </w:rPr>
+        <w:t>A</w:t>
+      </w:r>
+      <w:r>
+        <w:rPr>
+          <w:rFonts w:cstheme="minorHAnsi"/>
+          <w:sz w:val="18"/>
+          <w:szCs w:val="18"/>
+        </w:rPr>
+        <w:t xml:space="preserve">ção exclusiva de </w:t>
+      </w:r>
+      <w:proofErr w:type="spellStart"/>
+      <w:r>
+        <w:rPr>
+          <w:rFonts w:cstheme="minorHAnsi"/>
+          <w:sz w:val="18"/>
+          <w:szCs w:val="18"/>
+        </w:rPr>
+        <w:t>back-end</w:t>
+      </w:r>
+      <w:proofErr w:type="spellEnd"/>
+      <w:r>
+        <w:rPr>
+          <w:rFonts w:cstheme="minorHAnsi"/>
+          <w:sz w:val="18"/>
+          <w:szCs w:val="18"/>
+        </w:rPr>
+        <w:t xml:space="preserve"> – transparente para o front-</w:t>
+      </w:r>
+      <w:proofErr w:type="spellStart"/>
+      <w:r>
+        <w:rPr>
+          <w:rFonts w:cstheme="minorHAnsi"/>
+          <w:sz w:val="18"/>
+          <w:szCs w:val="18"/>
+        </w:rPr>
+        <w:t>end</w:t>
+      </w:r>
+      <w:proofErr w:type="spellEnd"/>
+    </w:p>
+    <w:p>
+      <w:pPr>
+        <w:pStyle w:val="PargrafodaLista"/>
+        <w:ind w:left="1068"/>
+        <w:jc w:val="both"/>
+        <w:rPr>
+          <w:rFonts w:cstheme="minorHAnsi"/>
+          <w:sz w:val="18"/>
+          <w:szCs w:val="18"/>
+        </w:rPr>
+      </w:pPr>
+    </w:p>
+    <w:p>
+      <w:pPr>
+        <w:pStyle w:val="PargrafodaLista"/>
+        <w:numPr>
+          <w:ilvl w:val="0"/>
+          <w:numId w:val="3"/>
+        </w:numPr>
+        <w:jc w:val="both"/>
+        <w:rPr>
+          <w:rFonts w:cstheme="minorHAnsi"/>
+          <w:sz w:val="18"/>
+          <w:szCs w:val="18"/>
+        </w:rPr>
+      </w:pPr>
+      <w:r>
+        <w:rPr>
+          <w:rFonts w:cstheme="minorHAnsi"/>
+          <w:sz w:val="18"/>
+          <w:szCs w:val="18"/>
+        </w:rPr>
+        <w:t>D</w:t>
+      </w:r>
+      <w:r>
+        <w:rPr>
+          <w:rFonts w:cstheme="minorHAnsi"/>
+          <w:sz w:val="18"/>
+          <w:szCs w:val="18"/>
+        </w:rPr>
+        <w:t>efine qual</w:t>
+      </w:r>
+      <w:r>
+        <w:rPr>
+          <w:rFonts w:cstheme="minorHAnsi"/>
+          <w:sz w:val="18"/>
+          <w:szCs w:val="18"/>
+        </w:rPr>
+        <w:t xml:space="preserve"> </w:t>
+      </w:r>
+      <w:proofErr w:type="spellStart"/>
+      <w:r>
+        <w:rPr>
+          <w:rFonts w:cstheme="minorHAnsi"/>
+          <w:sz w:val="18"/>
+          <w:szCs w:val="18"/>
+        </w:rPr>
+        <w:t>recordset</w:t>
+      </w:r>
+      <w:proofErr w:type="spellEnd"/>
+      <w:r>
+        <w:rPr>
+          <w:rFonts w:cstheme="minorHAnsi"/>
+          <w:sz w:val="18"/>
+          <w:szCs w:val="18"/>
+        </w:rPr>
+        <w:t xml:space="preserve"> será enviado ao cliente</w:t>
+      </w:r>
+    </w:p>
+    <w:p>
+      <w:pPr>
+        <w:jc w:val="both"/>
+        <w:rPr>
+          <w:rFonts w:cstheme="minorHAnsi"/>
+        </w:rPr>
+      </w:pPr>
+    </w:p>
+    <w:p>
+      <w:pPr>
+        <w:jc w:val="both"/>
+        <w:rPr>
+          <w:rFonts w:cstheme="minorHAnsi"/>
+          <w:b/>
+        </w:rPr>
+      </w:pPr>
+      <w:r>
+        <w:rPr>
+          <w:rFonts w:cstheme="minorHAnsi"/>
+          <w:b/>
+        </w:rPr>
+        <w:t>____________________________________________________________________</w:t>
+      </w:r>
+      <w:r>
+        <w:rPr>
+          <w:rFonts w:cstheme="minorHAnsi"/>
+          <w:b/>
+        </w:rPr>
+        <w:t>___________________________</w:t>
+      </w:r>
+    </w:p>
+    <w:p>
+      <w:pPr>
+        <w:jc w:val="both"/>
+        <w:rPr>
+          <w:rFonts w:cstheme="minorHAnsi"/>
+          <w:b/>
+          <w:sz w:val="36"/>
+          <w:szCs w:val="36"/>
+        </w:rPr>
+      </w:pPr>
+      <w:proofErr w:type="spellStart"/>
+      <w:proofErr w:type="gramStart"/>
+      <w:r>
+        <w:rPr>
+          <w:rFonts w:cstheme="minorHAnsi"/>
+          <w:b/>
+          <w:sz w:val="36"/>
+          <w:szCs w:val="36"/>
+        </w:rPr>
+        <w:t>searcher</w:t>
+      </w:r>
+      <w:proofErr w:type="spellEnd"/>
+      <w:proofErr w:type="gramEnd"/>
+      <w:r>
+        <w:rPr>
+          <w:rFonts w:cstheme="minorHAnsi"/>
+          <w:b/>
+          <w:sz w:val="36"/>
+          <w:szCs w:val="36"/>
+        </w:rPr>
+        <w:t>:</w:t>
+      </w:r>
+    </w:p>
+    <w:p>
+      <w:pPr>
+        <w:jc w:val="both"/>
+        <w:rPr>
+          <w:rFonts w:cstheme="minorHAnsi"/>
+        </w:rPr>
+      </w:pPr>
+      <w:proofErr w:type="spellStart"/>
+      <w:r>
+        <w:rPr>
+          <w:rFonts w:cstheme="minorHAnsi"/>
+        </w:rPr>
+        <w:t>Lib</w:t>
+      </w:r>
+      <w:proofErr w:type="spellEnd"/>
+      <w:r>
+        <w:rPr>
+          <w:rFonts w:cstheme="minorHAnsi"/>
+        </w:rPr>
+        <w:t xml:space="preserve"> para manipulação de dados – pasta </w:t>
+      </w:r>
+      <w:proofErr w:type="spellStart"/>
+      <w:r>
+        <w:rPr>
+          <w:rFonts w:cstheme="minorHAnsi"/>
+        </w:rPr>
+        <w:t>helpers</w:t>
+      </w:r>
+      <w:proofErr w:type="spellEnd"/>
+      <w:r>
+        <w:rPr>
+          <w:rFonts w:cstheme="minorHAnsi"/>
+        </w:rPr>
+        <w:t xml:space="preserve">. </w:t>
+      </w:r>
+      <w:r>
+        <w:rPr>
+          <w:rFonts w:cstheme="minorHAnsi"/>
+        </w:rPr>
+        <w:t>É um m</w:t>
+      </w:r>
+      <w:r>
+        <w:rPr>
+          <w:rFonts w:cstheme="minorHAnsi"/>
+        </w:rPr>
+        <w:t xml:space="preserve">otor de consulta genérico </w:t>
+      </w:r>
+      <w:r>
+        <w:rPr>
+          <w:rFonts w:cstheme="minorHAnsi"/>
+        </w:rPr>
+        <w:t>que realiza pesquisa</w:t>
+      </w:r>
+      <w:r>
+        <w:rPr>
+          <w:rFonts w:cstheme="minorHAnsi"/>
+        </w:rPr>
+        <w:t>s</w:t>
+      </w:r>
+      <w:r>
+        <w:rPr>
+          <w:rFonts w:cstheme="minorHAnsi"/>
+        </w:rPr>
+        <w:t xml:space="preserve"> baseado nas informações advindas do cliente. Só funciona com MS SQL Server</w:t>
+      </w:r>
+      <w:r>
+        <w:rPr>
+          <w:rFonts w:cstheme="minorHAnsi"/>
+        </w:rPr>
+        <w:t>.</w:t>
+      </w:r>
+    </w:p>
+    <w:p>
+      <w:pPr>
+        <w:jc w:val="both"/>
+        <w:rPr>
+          <w:rFonts w:cstheme="minorHAnsi"/>
+        </w:rPr>
+      </w:pPr>
+    </w:p>
+    <w:p>
+      <w:pPr>
+        <w:pStyle w:val="PargrafodaLista"/>
+        <w:numPr>
+          <w:ilvl w:val="0"/>
+          <w:numId w:val="3"/>
+        </w:numPr>
+        <w:jc w:val="both"/>
+        <w:rPr>
+          <w:rFonts w:cstheme="minorHAnsi"/>
+          <w:sz w:val="18"/>
+          <w:szCs w:val="18"/>
+        </w:rPr>
+      </w:pPr>
+      <w:r>
+        <w:rPr>
+          <w:rFonts w:cstheme="minorHAnsi"/>
+          <w:sz w:val="18"/>
+          <w:szCs w:val="18"/>
+        </w:rPr>
+        <w:t>Utiliza verbo GET</w:t>
+      </w:r>
+    </w:p>
+    <w:p>
+      <w:pPr>
+        <w:pStyle w:val="PargrafodaLista"/>
+        <w:ind w:left="1068"/>
+        <w:jc w:val="both"/>
+        <w:rPr>
+          <w:rFonts w:cstheme="minorHAnsi"/>
+          <w:sz w:val="18"/>
+          <w:szCs w:val="18"/>
+        </w:rPr>
+      </w:pPr>
+    </w:p>
+    <w:p>
+      <w:pPr>
+        <w:pStyle w:val="PargrafodaLista"/>
+        <w:numPr>
+          <w:ilvl w:val="0"/>
+          <w:numId w:val="3"/>
+        </w:numPr>
+        <w:jc w:val="both"/>
+        <w:rPr>
+          <w:rFonts w:cstheme="minorHAnsi"/>
+          <w:sz w:val="18"/>
+          <w:szCs w:val="18"/>
+        </w:rPr>
+      </w:pPr>
+      <w:r>
+        <w:rPr>
+          <w:rFonts w:cstheme="minorHAnsi"/>
+          <w:sz w:val="18"/>
+          <w:szCs w:val="18"/>
+        </w:rPr>
         <w:t>Parâmetros de</w:t>
       </w:r>
       <w:r>
@@ -2375,21 +2478,12 @@
           <w:szCs w:val="18"/>
         </w:rPr>
       </w:pPr>
-      <w:proofErr w:type="gramStart"/>
-      <w:r>
-        <w:rPr>
-          <w:rFonts w:cstheme="minorHAnsi"/>
-          <w:b/>
-        </w:rPr>
-        <w:t>fullsearch</w:t>
-      </w:r>
-      <w:proofErr w:type="gramEnd"/>
-      <w:r>
-        <w:rPr>
-          <w:rFonts w:cstheme="minorHAnsi"/>
-          <w:b/>
-        </w:rPr>
-        <w:t>_fields</w:t>
+      <w:r>
+        <w:rPr>
+          <w:rFonts w:cstheme="minorHAnsi"/>
+          <w:b/>
+        </w:rPr>
+        <w:t>fullsearch_fields</w:t>
       </w:r>
       <w:r>
         <w:rPr>
@@ -2453,15 +2547,7 @@
           <w:sz w:val="18"/>
           <w:szCs w:val="18"/>
         </w:rPr>
-        <w:t>É</w:t>
-      </w:r>
-      <w:r>
-        <w:rPr>
-          <w:rFonts w:cstheme="minorHAnsi"/>
-          <w:sz w:val="18"/>
-          <w:szCs w:val="18"/>
-        </w:rPr>
-        <w:t xml:space="preserve"> possível </w:t>
+        <w:t xml:space="preserve">É possível </w:t>
       </w:r>
       <w:r>
         <w:rPr>
@@ -2755,21 +2841,12 @@
           <w:szCs w:val="18"/>
         </w:rPr>
       </w:pPr>
-      <w:proofErr w:type="gramStart"/>
-      <w:r>
-        <w:rPr>
-          <w:rFonts w:cstheme="minorHAnsi"/>
-          <w:b/>
-        </w:rPr>
-        <w:t>fullsearch</w:t>
-      </w:r>
-      <w:proofErr w:type="gramEnd"/>
-      <w:r>
-        <w:rPr>
-          <w:rFonts w:cstheme="minorHAnsi"/>
-          <w:b/>
-        </w:rPr>
-        <w:t>_value</w:t>
+      <w:r>
+        <w:rPr>
+          <w:rFonts w:cstheme="minorHAnsi"/>
+          <w:b/>
+        </w:rPr>
+        <w:t>fullsearch_value</w:t>
       </w:r>
       <w:r>
         <w:rPr>
@@ -2997,8 +3074,6 @@
         </w:rPr>
         <w:t>Observações</w:t>
       </w:r>
-      <w:bookmarkStart w:id="0" w:name="_GoBack"/>
-      <w:bookmarkEnd w:id="0"/>
       <w:r>
         <w:rPr>
           <w:rFonts w:cstheme="minorHAnsi"/>
@@ -3047,7 +3122,15 @@
           <w:sz w:val="18"/>
           <w:szCs w:val="18"/>
         </w:rPr>
-        <w:t xml:space="preserve"> não forem informados</w:t>
+        <w:t xml:space="preserve"> não for</w:t>
+      </w:r>
+      <w:r>
+        <w:rPr>
+          <w:rFonts w:cstheme="minorHAnsi"/>
+          <w:sz w:val="18"/>
+          <w:szCs w:val="18"/>
+        </w:rPr>
+        <w:t xml:space="preserve"> informado</w:t>
       </w:r>
       <w:r>
         <w:rPr>
@@ -3080,7 +3163,23 @@
           <w:sz w:val="18"/>
           <w:szCs w:val="18"/>
         </w:rPr>
-        <w:t>, a pesquisa retorna todos os dados sem restrição</w:t>
+        <w:t xml:space="preserve"> a pesquisa retorna todos os dados</w:t>
+      </w:r>
+      <w:r>
+        <w:rPr>
+          <w:rFonts w:cstheme="minorHAnsi"/>
+          <w:sz w:val="18"/>
+          <w:szCs w:val="18"/>
+        </w:rPr>
+        <w:t>,</w:t>
+      </w:r>
+      <w:r>
+        <w:rPr>
+          <w:rFonts w:cstheme="minorHAnsi"/>
+          <w:sz w:val="18"/>
+          <w:szCs w:val="18"/>
+        </w:rPr>
+        <w:t xml:space="preserve"> sem restrição</w:t>
       </w:r>
     </w:p>
     <w:sectPr>
@@ -3163,7 +3262,7 @@
             <w:sz w:val="18"/>
             <w:szCs w:val="18"/>
           </w:rPr>
-          <w:t>1</w:t>
+          <w:t>2</w:t>
         </w:r>
         <w:r>
           <w:rPr>
@@ -3220,7 +3319,7 @@
       <w:lvlText w:val=""/>
       <w:lvlJc w:val="left"/>
       <w:pPr>
-        <w:ind w:left="720" w:hanging="360"/>
+        <w:ind w:left="1068" w:hanging="360"/>
       </w:pPr>
       <w:rPr>
         <w:rFonts w:ascii="Wingdings" w:hAnsi="Wingdings" w:hint="default"/>
@@ -3232,7 +3331,7 @@
       <w:lvlText w:val="o"/>
       <w:lvlJc w:val="left"/>
       <w:pPr>
-        <w:ind w:left="1440" w:hanging="360"/>
+        <w:ind w:left="1788" w:hanging="360"/>
       </w:pPr>
       <w:rPr>
         <w:rFonts w:ascii="Courier New" w:hAnsi="Courier New" w:cs="Courier New" w:hint="default"/>
@@ -3244,7 +3343,7 @@
       <w:lvlText w:val=""/>
       <w:lvlJc w:val="left"/>
       <w:pPr>
-        <w:ind w:left="2160" w:hanging="360"/>
+        <w:ind w:left="2508" w:hanging="360"/>
       </w:pPr>
       <w:rPr>
         <w:rFonts w:ascii="Wingdings" w:hAnsi="Wingdings" w:hint="default"/>
@@ -3256,7 +3355,7 @@
       <w:lvlText w:val=""/>
       <w:lvlJc w:val="left"/>
       <w:pPr>
-        <w:ind w:left="2880" w:hanging="360"/>
+        <w:ind w:left="3228" w:hanging="360"/>
       </w:pPr>
       <w:rPr>
         <w:rFonts w:ascii="Symbol" w:hAnsi="Symbol" w:hint="default"/>
@@ -3268,7 +3367,7 @@
       <w:lvlText w:val="o"/>
       <w:lvlJc w:val="left"/>
       <w:pPr>
-        <w:ind w:left="3600" w:hanging="360"/>
+        <w:ind w:left="3948" w:hanging="360"/>
       </w:pPr>
       <w:rPr>
         <w:rFonts w:ascii="Courier New" w:hAnsi="Courier New" w:cs="Courier New" w:hint="default"/>
@@ -3280,7 +3379,7 @@
       <w:lvlText w:val=""/>
       <w:lvlJc w:val="left"/>
       <w:pPr>
-        <w:ind w:left="4320" w:hanging="360"/>
+        <w:ind w:left="4668" w:hanging="360"/>
       </w:pPr>
       <w:rPr>
         <w:rFonts w:ascii="Wingdings" w:hAnsi="Wingdings" w:hint="default"/>
@@ -3292,7 +3391,7 @@
       <w:lvlText w:val=""/>
       <w:lvlJc w:val="left"/>
       <w:pPr>
-        <w:ind w:left="5040" w:hanging="360"/>
+        <w:ind w:left="5388" w:hanging="360"/>
       </w:pPr>
       <w:rPr>
         <w:rFonts w:ascii="Symbol" w:hAnsi="Symbol" w:hint="default"/>
@@ -3304,7 +3403,7 @@
       <w:lvlText w:val="o"/>
       <w:lvlJc w:val="left"/>
       <w:pPr>
-        <w:ind w:left="5760" w:hanging="360"/>
+        <w:ind w:left="6108" w:hanging="360"/>
       </w:pPr>
       <w:rPr>
         <w:rFonts w:ascii="Courier New" w:hAnsi="Courier New" w:cs="Courier New" w:hint="default"/>
@@ -3316,7 +3415,7 @@
       <w:lvlText w:val=""/>
       <w:lvlJc w:val="left"/>
       <w:pPr>
-        <w:ind w:left="6480" w:hanging="360"/>
+        <w:ind w:left="6828" w:hanging="360"/>
       </w:pPr>
       <w:rPr>
         <w:rFonts w:ascii="Wingdings" w:hAnsi="Wingdings" w:hint="default"/>
@@ -3439,17 +3538,17 @@
   <w:abstractNum w:abstractNumId="2" w15:restartNumberingAfterBreak="0">
     <w:nsid w:val="4364179F"/>
     <w:multiLevelType w:val="hybridMultilevel"/>
-    <w:tmpl w:val="BCFCB5EE"/>
-    <w:lvl w:ilvl="0" w:tplc="04160001">
-      <w:start w:val="1"/>
-      <w:numFmt w:val="bullet"/>
-      <w:lvlText w:val=""/>
+    <w:tmpl w:val="13EA7F8A"/>
+    <w:lvl w:ilvl="0" w:tplc="04160009">
+      <w:start w:val="1"/>
+      <w:numFmt w:val="bullet"/>
+      <w:lvlText w:val=""/>
       <w:lvlJc w:val="left"/>
       <w:pPr>
         <w:ind w:left="720" w:hanging="360"/>
       </w:pPr>
       <w:rPr>
-        <w:rFonts w:ascii="Symbol" w:hAnsi="Symbol" w:hint="default"/>
+        <w:rFonts w:ascii="Wingdings" w:hAnsi="Wingdings" w:hint="default"/>
       </w:rPr>
     </w:lvl>
     <w:lvl w:ilvl="1" w:tplc="04160003">
@@ -3776,6 +3875,119 @@
     </w:lvl>
   </w:abstractNum>
   <w:abstractNum w:abstractNumId="5" w15:restartNumberingAfterBreak="0">
+    <w:nsid w:val="58046AF1"/>
+    <w:multiLevelType w:val="hybridMultilevel"/>
+    <w:tmpl w:val="D312155E"/>
+    <w:lvl w:ilvl="0" w:tplc="04160009">
+      <w:start w:val="1"/>
+      <w:numFmt w:val="bullet"/>
+      <w:lvlText w:val=""/>
+      <w:lvlJc w:val="left"/>
+      <w:pPr>
+        <w:ind w:left="720" w:hanging="360"/>
+      </w:pPr>
+      <w:rPr>
+        <w:rFonts w:ascii="Wingdings" w:hAnsi="Wingdings" w:hint="default"/>
+      </w:rPr>
+    </w:lvl>
+    <w:lvl w:ilvl="1" w:tplc="04160003" w:tentative="1">
+      <w:start w:val="1"/>
+      <w:numFmt w:val="bullet"/>
+      <w:lvlText w:val="o"/>
+      <w:lvlJc w:val="left"/>
+      <w:pPr>
+        <w:ind w:left="1440" w:hanging="360"/>
+      </w:pPr>
+      <w:rPr>
+        <w:rFonts w:ascii="Courier New" w:hAnsi="Courier New" w:cs="Courier New" w:hint="default"/>
+      </w:rPr>
+    </w:lvl>
+    <w:lvl w:ilvl="2" w:tplc="04160005" w:tentative="1">
+      <w:start w:val="1"/>
+      <w:numFmt w:val="bullet"/>
+      <w:lvlText w:val=""/>
+      <w:lvlJc w:val="left"/>
+      <w:pPr>
+        <w:ind w:left="2160" w:hanging="360"/>
+      </w:pPr>
+      <w:rPr>
+        <w:rFonts w:ascii="Wingdings" w:hAnsi="Wingdings" w:hint="default"/>
+      </w:rPr>
+    </w:lvl>
+    <w:lvl w:ilvl="3" w:tplc="04160001" w:tentative="1">
+      <w:start w:val="1"/>
+      <w:numFmt w:val="bullet"/>
+      <w:lvlText w:val=""/>
+      <w:lvlJc w:val="left"/>
+      <w:pPr>
+        <w:ind w:left="2880" w:hanging="360"/>
+      </w:pPr>
+      <w:rPr>
+        <w:rFonts w:ascii="Symbol" w:hAnsi="Symbol" w:hint="default"/>
+      </w:rPr>
+    </w:lvl>
+    <w:lvl w:ilvl="4" w:tplc="04160003" w:tentative="1">
+      <w:start w:val="1"/>
+      <w:numFmt w:val="bullet"/>
+      <w:lvlText w:val="o"/>
+      <w:lvlJc w:val="left"/>
+      <w:pPr>
+        <w:ind w:left="3600" w:hanging="360"/>
+      </w:pPr>
+      <w:rPr>
+        <w:rFonts w:ascii="Courier New" w:hAnsi="Courier New" w:cs="Courier New" w:hint="default"/>
+      </w:rPr>
+    </w:lvl>
+    <w:lvl w:ilvl="5" w:tplc="04160005" w:tentative="1">
+      <w:start w:val="1"/>
+      <w:numFmt w:val="bullet"/>
+      <w:lvlText w:val=""/>
+      <w:lvlJc w:val="left"/>
+      <w:pPr>
+        <w:ind w:left="4320" w:hanging="360"/>
+      </w:pPr>
+      <w:rPr>
+        <w:rFonts w:ascii="Wingdings" w:hAnsi="Wingdings" w:hint="default"/>
+      </w:rPr>
+    </w:lvl>
+    <w:lvl w:ilvl="6" w:tplc="04160001" w:tentative="1">
+      <w:start w:val="1"/>
+      <w:numFmt w:val="bullet"/>
+      <w:lvlText w:val=""/>
+      <w:lvlJc w:val="left"/>
+      <w:pPr>
+        <w:ind w:left="5040" w:hanging="360"/>
+      </w:pPr>
+      <w:rPr>
+        <w:rFonts w:ascii="Symbol" w:hAnsi="Symbol" w:hint="default"/>
+      </w:rPr>
+    </w:lvl>
+    <w:lvl w:ilvl="7" w:tplc="04160003" w:tentative="1">
+      <w:start w:val="1"/>
+      <w:numFmt w:val="bullet"/>
+      <w:lvlText w:val="o"/>
+      <w:lvlJc w:val="left"/>
+      <w:pPr>
+        <w:ind w:left="5760" w:hanging="360"/>
+      </w:pPr>
+      <w:rPr>
+        <w:rFonts w:ascii="Courier New" w:hAnsi="Courier New" w:cs="Courier New" w:hint="default"/>
+      </w:rPr>
+    </w:lvl>
+    <w:lvl w:ilvl="8" w:tplc="04160005" w:tentative="1">
+      <w:start w:val="1"/>
+      <w:numFmt w:val="bullet"/>
+      <w:lvlText w:val=""/>
+      <w:lvlJc w:val="left"/>
+      <w:pPr>
+        <w:ind w:left="6480" w:hanging="360"/>
+      </w:pPr>
+      <w:rPr>
+        <w:rFonts w:ascii="Wingdings" w:hAnsi="Wingdings" w:hint="default"/>
+      </w:rPr>
+    </w:lvl>
+  </w:abstractNum>
+  <w:abstractNum w:abstractNumId="6" w15:restartNumberingAfterBreak="0">
     <w:nsid w:val="7EE44164"/>
     <w:multiLevelType w:val="hybridMultilevel"/>
     <w:tmpl w:val="EB163AF8"/>
@@ -3892,7 +4104,7 @@
     <w:abstractNumId w:val="4"/>
   </w:num>
   <w:num w:numId="2">
-    <w:abstractNumId w:val="5"/>
+    <w:abstractNumId w:val="6"/>
   </w:num>
   <w:num w:numId="3">
     <w:abstractNumId w:val="0"/>
@@ -3905,6 +4117,9 @@
   </w:num>
   <w:num w:numId="6">
     <w:abstractNumId w:val="1"/>
+  </w:num>
+  <w:num w:numId="7">
+    <w:abstractNumId w:val="5"/>
   </w:num>
 </w:numbering>
 </file>
@@ -4665,7 +4880,7 @@
 </file>
 
 <file path=customXml/itemProps1.xml><?xml version="1.0" encoding="utf-8"?>
-<ds:datastoreItem xmlns:ds="http://schemas.openxmlformats.org/officeDocument/2006/customXml" ds:itemID="{27888B86-AABC-4241-B578-567CB1EDC4A3}">
+<ds:datastoreItem xmlns:ds="http://schemas.openxmlformats.org/officeDocument/2006/customXml" ds:itemID="{33AC16A7-6103-463F-B9D2-A081FE81210A}">
   <ds:schemaRefs>
     <ds:schemaRef ds:uri="http://schemas.openxmlformats.org/officeDocument/2006/bibliography"/>
   </ds:schemaRefs>

</xml_diff>